<commit_message>
Finalization of the homework 2
</commit_message>
<xml_diff>
--- a/Tarea2_SalvadorRodríguez.docx
+++ b/Tarea2_SalvadorRodríguez.docx
@@ -231,17 +231,6 @@
         <w:t xml:space="preserve">Estimar los parámetros </w:t>
       </w:r>
       <m:oMath>
-        <m:r>
-          <m:rPr>
-            <m:lit/>
-          </m:rPr>
-          <w:rPr>
-            <w:rFonts w:ascii="Cambria Math" w:hAnsi="Cambria Math" w:cs="Times New Roman"/>
-            <w:sz w:val="24"/>
-            <w:szCs w:val="24"/>
-          </w:rPr>
-          <m:t>(</m:t>
-        </m:r>
         <m:sSub>
           <m:sSubPr>
             <m:ctrlPr>
@@ -284,20 +273,9 @@
           <w:sz w:val="24"/>
           <w:szCs w:val="24"/>
         </w:rPr>
-        <w:t xml:space="preserve">) y </w:t>
+        <w:t xml:space="preserve"> y </w:t>
       </w:r>
       <m:oMath>
-        <m:r>
-          <m:rPr>
-            <m:lit/>
-          </m:rPr>
-          <w:rPr>
-            <w:rFonts w:ascii="Cambria Math" w:hAnsi="Cambria Math" w:cs="Times New Roman"/>
-            <w:sz w:val="24"/>
-            <w:szCs w:val="24"/>
-          </w:rPr>
-          <m:t>(</m:t>
-        </m:r>
         <m:sSub>
           <m:sSubPr>
             <m:ctrlPr>
@@ -331,17 +309,6 @@
             </m:r>
           </m:sub>
         </m:sSub>
-        <m:r>
-          <m:rPr>
-            <m:lit/>
-          </m:rPr>
-          <w:rPr>
-            <w:rFonts w:ascii="Cambria Math" w:hAnsi="Cambria Math" w:cs="Times New Roman"/>
-            <w:sz w:val="24"/>
-            <w:szCs w:val="24"/>
-          </w:rPr>
-          <m:t>)</m:t>
-        </m:r>
       </m:oMath>
       <w:r>
         <w:rPr>
@@ -1902,7 +1869,31 @@
           <w:sz w:val="24"/>
           <w:szCs w:val="24"/>
         </w:rPr>
-        <w:t>ón 1</w:t>
+        <w:t xml:space="preserve">ón </w:t>
+      </w:r>
+      <w:r>
+        <w:rPr>
+          <w:rFonts w:ascii="Times New Roman" w:hAnsi="Times New Roman" w:cs="Times New Roman"/>
+          <w:sz w:val="24"/>
+          <w:szCs w:val="24"/>
+        </w:rPr>
+        <w:t>(</w:t>
+      </w:r>
+      <w:r>
+        <w:rPr>
+          <w:rFonts w:ascii="Times New Roman" w:hAnsi="Times New Roman" w:cs="Times New Roman"/>
+          <w:sz w:val="24"/>
+          <w:szCs w:val="24"/>
+        </w:rPr>
+        <w:t>1</w:t>
+      </w:r>
+      <w:r>
+        <w:rPr>
+          <w:rFonts w:ascii="Times New Roman" w:hAnsi="Times New Roman" w:cs="Times New Roman"/>
+          <w:sz w:val="24"/>
+          <w:szCs w:val="24"/>
+        </w:rPr>
+        <w:t>)</w:t>
       </w:r>
       <w:r>
         <w:rPr>
@@ -5779,16 +5770,6 @@
           <w:szCs w:val="24"/>
         </w:rPr>
       </w:pPr>
-    </w:p>
-    <w:p>
-      <w:pPr>
-        <w:ind w:left="284"/>
-        <w:rPr>
-          <w:rFonts w:ascii="Times New Roman" w:hAnsi="Times New Roman" w:cs="Times New Roman"/>
-          <w:sz w:val="24"/>
-          <w:szCs w:val="24"/>
-        </w:rPr>
-      </w:pPr>
       <w:r>
         <w:rPr>
           <w:rFonts w:ascii="Times New Roman" w:hAnsi="Times New Roman" w:cs="Times New Roman"/>
@@ -6617,6 +6598,7 @@
     <w:p>
       <w:pPr>
         <w:ind w:left="284"/>
+        <w:jc w:val="center"/>
         <w:rPr>
           <w:rFonts w:ascii="Times New Roman" w:hAnsi="Times New Roman" w:cs="Times New Roman"/>
           <w:sz w:val="24"/>
@@ -6629,7 +6611,7 @@
           <w:sz w:val="24"/>
           <w:szCs w:val="24"/>
         </w:rPr>
-        <w:t xml:space="preserve">                                           </w:t>
+        <w:t xml:space="preserve"> </w:t>
       </w:r>
       <m:oMath>
         <m:sSub>
@@ -7089,6 +7071,422 @@
           </m:den>
         </m:f>
       </m:oMath>
+      <w:r>
+        <w:rPr>
+          <w:rFonts w:ascii="Times New Roman" w:eastAsiaTheme="minorEastAsia" w:hAnsi="Times New Roman" w:cs="Times New Roman"/>
+          <w:sz w:val="24"/>
+          <w:szCs w:val="24"/>
+        </w:rPr>
+        <w:t xml:space="preserve"> o </w:t>
+      </w:r>
+      <m:oMath>
+        <m:sSub>
+          <m:sSubPr>
+            <m:ctrlPr>
+              <w:rPr>
+                <w:rFonts w:ascii="Cambria Math" w:hAnsi="Cambria Math" w:cs="Times New Roman"/>
+                <w:i/>
+                <w:sz w:val="24"/>
+                <w:szCs w:val="24"/>
+              </w:rPr>
+            </m:ctrlPr>
+          </m:sSubPr>
+          <m:e>
+            <m:r>
+              <w:rPr>
+                <w:rFonts w:ascii="Cambria Math" w:hAnsi="Cambria Math" w:cs="Times New Roman"/>
+                <w:sz w:val="24"/>
+                <w:szCs w:val="24"/>
+              </w:rPr>
+              <m:t>β</m:t>
+            </m:r>
+            <m:ctrlPr>
+              <w:rPr>
+                <w:rFonts w:ascii="Cambria Math" w:hAnsi="Cambria Math" w:cs="Times New Roman"/>
+                <w:sz w:val="24"/>
+                <w:szCs w:val="24"/>
+              </w:rPr>
+            </m:ctrlPr>
+          </m:e>
+          <m:sub>
+            <m:r>
+              <w:rPr>
+                <w:rFonts w:ascii="Cambria Math" w:hAnsi="Cambria Math" w:cs="Times New Roman"/>
+                <w:sz w:val="24"/>
+                <w:szCs w:val="24"/>
+              </w:rPr>
+              <m:t>1</m:t>
+            </m:r>
+          </m:sub>
+        </m:sSub>
+        <m:r>
+          <w:rPr>
+            <w:rFonts w:ascii="Cambria Math" w:hAnsi="Cambria Math" w:cs="Times New Roman"/>
+            <w:sz w:val="24"/>
+            <w:szCs w:val="24"/>
+          </w:rPr>
+          <m:t>=</m:t>
+        </m:r>
+        <m:f>
+          <m:fPr>
+            <m:ctrlPr>
+              <w:rPr>
+                <w:rFonts w:ascii="Cambria Math" w:hAnsi="Cambria Math" w:cs="Times New Roman"/>
+                <w:sz w:val="24"/>
+                <w:szCs w:val="24"/>
+              </w:rPr>
+            </m:ctrlPr>
+          </m:fPr>
+          <m:num>
+            <m:nary>
+              <m:naryPr>
+                <m:chr m:val="∑"/>
+                <m:ctrlPr>
+                  <w:rPr>
+                    <w:rFonts w:ascii="Cambria Math" w:hAnsi="Cambria Math" w:cs="Times New Roman"/>
+                    <w:sz w:val="24"/>
+                    <w:szCs w:val="24"/>
+                  </w:rPr>
+                </m:ctrlPr>
+              </m:naryPr>
+              <m:sub>
+                <m:r>
+                  <w:rPr>
+                    <w:rFonts w:ascii="Cambria Math" w:hAnsi="Cambria Math" w:cs="Times New Roman"/>
+                    <w:sz w:val="24"/>
+                    <w:szCs w:val="24"/>
+                  </w:rPr>
+                  <m:t>i=1</m:t>
+                </m:r>
+                <m:ctrlPr>
+                  <w:rPr>
+                    <w:rFonts w:ascii="Cambria Math" w:hAnsi="Cambria Math" w:cs="Times New Roman"/>
+                    <w:i/>
+                    <w:sz w:val="24"/>
+                    <w:szCs w:val="24"/>
+                  </w:rPr>
+                </m:ctrlPr>
+              </m:sub>
+              <m:sup>
+                <m:r>
+                  <w:rPr>
+                    <w:rFonts w:ascii="Cambria Math" w:hAnsi="Cambria Math" w:cs="Times New Roman"/>
+                    <w:sz w:val="24"/>
+                    <w:szCs w:val="24"/>
+                  </w:rPr>
+                  <m:t>n</m:t>
+                </m:r>
+                <m:ctrlPr>
+                  <w:rPr>
+                    <w:rFonts w:ascii="Cambria Math" w:hAnsi="Cambria Math" w:cs="Times New Roman"/>
+                    <w:i/>
+                    <w:sz w:val="24"/>
+                    <w:szCs w:val="24"/>
+                  </w:rPr>
+                </m:ctrlPr>
+              </m:sup>
+              <m:e>
+                <m:sSub>
+                  <m:sSubPr>
+                    <m:ctrlPr>
+                      <w:rPr>
+                        <w:rFonts w:ascii="Cambria Math" w:hAnsi="Cambria Math" w:cs="Times New Roman"/>
+                        <w:i/>
+                        <w:sz w:val="24"/>
+                        <w:szCs w:val="24"/>
+                      </w:rPr>
+                    </m:ctrlPr>
+                  </m:sSubPr>
+                  <m:e>
+                    <m:r>
+                      <w:rPr>
+                        <w:rFonts w:ascii="Cambria Math" w:hAnsi="Cambria Math" w:cs="Times New Roman"/>
+                        <w:sz w:val="24"/>
+                        <w:szCs w:val="24"/>
+                      </w:rPr>
+                      <m:t>x</m:t>
+                    </m:r>
+                  </m:e>
+                  <m:sub>
+                    <m:r>
+                      <w:rPr>
+                        <w:rFonts w:ascii="Cambria Math" w:hAnsi="Cambria Math" w:cs="Times New Roman"/>
+                        <w:sz w:val="24"/>
+                        <w:szCs w:val="24"/>
+                      </w:rPr>
+                      <m:t>i</m:t>
+                    </m:r>
+                  </m:sub>
+                </m:sSub>
+                <m:sSub>
+                  <m:sSubPr>
+                    <m:ctrlPr>
+                      <w:rPr>
+                        <w:rFonts w:ascii="Cambria Math" w:hAnsi="Cambria Math" w:cs="Times New Roman"/>
+                        <w:i/>
+                        <w:sz w:val="24"/>
+                        <w:szCs w:val="24"/>
+                      </w:rPr>
+                    </m:ctrlPr>
+                  </m:sSubPr>
+                  <m:e>
+                    <m:r>
+                      <w:rPr>
+                        <w:rFonts w:ascii="Cambria Math" w:hAnsi="Cambria Math" w:cs="Times New Roman"/>
+                        <w:sz w:val="24"/>
+                        <w:szCs w:val="24"/>
+                      </w:rPr>
+                      <m:t>y</m:t>
+                    </m:r>
+                  </m:e>
+                  <m:sub>
+                    <m:r>
+                      <w:rPr>
+                        <w:rFonts w:ascii="Cambria Math" w:hAnsi="Cambria Math" w:cs="Times New Roman"/>
+                        <w:sz w:val="24"/>
+                        <w:szCs w:val="24"/>
+                      </w:rPr>
+                      <m:t>i</m:t>
+                    </m:r>
+                  </m:sub>
+                </m:sSub>
+                <m:ctrlPr>
+                  <w:rPr>
+                    <w:rFonts w:ascii="Cambria Math" w:hAnsi="Cambria Math" w:cs="Times New Roman"/>
+                    <w:i/>
+                    <w:sz w:val="24"/>
+                    <w:szCs w:val="24"/>
+                  </w:rPr>
+                </m:ctrlPr>
+              </m:e>
+            </m:nary>
+            <m:r>
+              <w:rPr>
+                <w:rFonts w:ascii="Cambria Math" w:hAnsi="Cambria Math" w:cs="Times New Roman"/>
+                <w:sz w:val="24"/>
+                <w:szCs w:val="24"/>
+              </w:rPr>
+              <m:t>-n</m:t>
+            </m:r>
+            <m:acc>
+              <m:accPr>
+                <m:chr m:val="̅"/>
+                <m:ctrlPr>
+                  <w:rPr>
+                    <w:rFonts w:ascii="Cambria Math" w:hAnsi="Cambria Math" w:cs="Times New Roman"/>
+                    <w:sz w:val="24"/>
+                    <w:szCs w:val="24"/>
+                  </w:rPr>
+                </m:ctrlPr>
+              </m:accPr>
+              <m:e>
+                <m:r>
+                  <w:rPr>
+                    <w:rFonts w:ascii="Cambria Math" w:hAnsi="Cambria Math" w:cs="Times New Roman"/>
+                    <w:sz w:val="24"/>
+                    <w:szCs w:val="24"/>
+                  </w:rPr>
+                  <m:t>x</m:t>
+                </m:r>
+              </m:e>
+            </m:acc>
+            <m:acc>
+              <m:accPr>
+                <m:chr m:val="̅"/>
+                <m:ctrlPr>
+                  <w:rPr>
+                    <w:rFonts w:ascii="Cambria Math" w:hAnsi="Cambria Math" w:cs="Times New Roman"/>
+                    <w:sz w:val="24"/>
+                    <w:szCs w:val="24"/>
+                  </w:rPr>
+                </m:ctrlPr>
+              </m:accPr>
+              <m:e>
+                <m:r>
+                  <w:rPr>
+                    <w:rFonts w:ascii="Cambria Math" w:hAnsi="Cambria Math" w:cs="Times New Roman"/>
+                    <w:sz w:val="24"/>
+                    <w:szCs w:val="24"/>
+                  </w:rPr>
+                  <m:t>y</m:t>
+                </m:r>
+              </m:e>
+            </m:acc>
+            <m:ctrlPr>
+              <w:rPr>
+                <w:rFonts w:ascii="Cambria Math" w:hAnsi="Cambria Math" w:cs="Times New Roman"/>
+                <w:i/>
+                <w:sz w:val="24"/>
+                <w:szCs w:val="24"/>
+              </w:rPr>
+            </m:ctrlPr>
+          </m:num>
+          <m:den>
+            <m:nary>
+              <m:naryPr>
+                <m:chr m:val="∑"/>
+                <m:ctrlPr>
+                  <w:rPr>
+                    <w:rFonts w:ascii="Cambria Math" w:hAnsi="Cambria Math" w:cs="Times New Roman"/>
+                    <w:sz w:val="24"/>
+                    <w:szCs w:val="24"/>
+                  </w:rPr>
+                </m:ctrlPr>
+              </m:naryPr>
+              <m:sub>
+                <m:r>
+                  <w:rPr>
+                    <w:rFonts w:ascii="Cambria Math" w:hAnsi="Cambria Math" w:cs="Times New Roman"/>
+                    <w:sz w:val="24"/>
+                    <w:szCs w:val="24"/>
+                  </w:rPr>
+                  <m:t>i=1</m:t>
+                </m:r>
+                <m:ctrlPr>
+                  <w:rPr>
+                    <w:rFonts w:ascii="Cambria Math" w:hAnsi="Cambria Math" w:cs="Times New Roman"/>
+                    <w:i/>
+                    <w:sz w:val="24"/>
+                    <w:szCs w:val="24"/>
+                  </w:rPr>
+                </m:ctrlPr>
+              </m:sub>
+              <m:sup>
+                <m:r>
+                  <w:rPr>
+                    <w:rFonts w:ascii="Cambria Math" w:hAnsi="Cambria Math" w:cs="Times New Roman"/>
+                    <w:sz w:val="24"/>
+                    <w:szCs w:val="24"/>
+                  </w:rPr>
+                  <m:t>n</m:t>
+                </m:r>
+                <m:ctrlPr>
+                  <w:rPr>
+                    <w:rFonts w:ascii="Cambria Math" w:hAnsi="Cambria Math" w:cs="Times New Roman"/>
+                    <w:i/>
+                    <w:sz w:val="24"/>
+                    <w:szCs w:val="24"/>
+                  </w:rPr>
+                </m:ctrlPr>
+              </m:sup>
+              <m:e>
+                <m:sSubSup>
+                  <m:sSubSupPr>
+                    <m:ctrlPr>
+                      <w:rPr>
+                        <w:rFonts w:ascii="Cambria Math" w:hAnsi="Cambria Math" w:cs="Times New Roman"/>
+                        <w:i/>
+                        <w:sz w:val="24"/>
+                        <w:szCs w:val="24"/>
+                      </w:rPr>
+                    </m:ctrlPr>
+                  </m:sSubSupPr>
+                  <m:e>
+                    <m:r>
+                      <w:rPr>
+                        <w:rFonts w:ascii="Cambria Math" w:hAnsi="Cambria Math" w:cs="Times New Roman"/>
+                        <w:sz w:val="24"/>
+                        <w:szCs w:val="24"/>
+                      </w:rPr>
+                      <m:t>x</m:t>
+                    </m:r>
+                  </m:e>
+                  <m:sub>
+                    <m:r>
+                      <w:rPr>
+                        <w:rFonts w:ascii="Cambria Math" w:hAnsi="Cambria Math" w:cs="Times New Roman"/>
+                        <w:sz w:val="24"/>
+                        <w:szCs w:val="24"/>
+                      </w:rPr>
+                      <m:t>i</m:t>
+                    </m:r>
+                  </m:sub>
+                  <m:sup>
+                    <m:r>
+                      <w:rPr>
+                        <w:rFonts w:ascii="Cambria Math" w:hAnsi="Cambria Math" w:cs="Times New Roman"/>
+                        <w:sz w:val="24"/>
+                        <w:szCs w:val="24"/>
+                      </w:rPr>
+                      <m:t>2</m:t>
+                    </m:r>
+                  </m:sup>
+                </m:sSubSup>
+                <m:ctrlPr>
+                  <w:rPr>
+                    <w:rFonts w:ascii="Cambria Math" w:hAnsi="Cambria Math" w:cs="Times New Roman"/>
+                    <w:i/>
+                    <w:sz w:val="24"/>
+                    <w:szCs w:val="24"/>
+                  </w:rPr>
+                </m:ctrlPr>
+              </m:e>
+            </m:nary>
+            <m:r>
+              <w:rPr>
+                <w:rFonts w:ascii="Cambria Math" w:hAnsi="Cambria Math" w:cs="Times New Roman"/>
+                <w:sz w:val="24"/>
+                <w:szCs w:val="24"/>
+              </w:rPr>
+              <m:t>-n</m:t>
+            </m:r>
+            <m:sSup>
+              <m:sSupPr>
+                <m:ctrlPr>
+                  <w:rPr>
+                    <w:rFonts w:ascii="Cambria Math" w:hAnsi="Cambria Math" w:cs="Times New Roman"/>
+                    <w:sz w:val="24"/>
+                    <w:szCs w:val="24"/>
+                  </w:rPr>
+                </m:ctrlPr>
+              </m:sSupPr>
+              <m:e>
+                <m:acc>
+                  <m:accPr>
+                    <m:chr m:val="̅"/>
+                    <m:ctrlPr>
+                      <w:rPr>
+                        <w:rFonts w:ascii="Cambria Math" w:hAnsi="Cambria Math" w:cs="Times New Roman"/>
+                        <w:i/>
+                        <w:sz w:val="24"/>
+                        <w:szCs w:val="24"/>
+                      </w:rPr>
+                    </m:ctrlPr>
+                  </m:accPr>
+                  <m:e>
+                    <m:r>
+                      <w:rPr>
+                        <w:rFonts w:ascii="Cambria Math" w:hAnsi="Cambria Math" w:cs="Times New Roman"/>
+                        <w:sz w:val="24"/>
+                        <w:szCs w:val="24"/>
+                      </w:rPr>
+                      <m:t>x</m:t>
+                    </m:r>
+                  </m:e>
+                </m:acc>
+              </m:e>
+              <m:sup>
+                <m:r>
+                  <w:rPr>
+                    <w:rFonts w:ascii="Cambria Math" w:hAnsi="Cambria Math" w:cs="Times New Roman"/>
+                    <w:sz w:val="24"/>
+                    <w:szCs w:val="24"/>
+                  </w:rPr>
+                  <m:t>2</m:t>
+                </m:r>
+              </m:sup>
+            </m:sSup>
+            <m:ctrlPr>
+              <w:rPr>
+                <w:rFonts w:ascii="Cambria Math" w:hAnsi="Cambria Math" w:cs="Times New Roman"/>
+                <w:i/>
+                <w:sz w:val="24"/>
+                <w:szCs w:val="24"/>
+              </w:rPr>
+            </m:ctrlPr>
+          </m:den>
+        </m:f>
+      </m:oMath>
     </w:p>
     <w:p>
       <w:pPr>
@@ -7338,7 +7736,6 @@
           <w:szCs w:val="24"/>
         </w:rPr>
       </w:pPr>
-      <w:commentRangeStart w:id="0"/>
       <w:r>
         <w:rPr>
           <w:rFonts w:ascii="Times New Roman" w:hAnsi="Times New Roman" w:cs="Times New Roman"/>
@@ -7569,24 +7966,2545 @@
         </w:rPr>
         <w:t>.</w:t>
       </w:r>
-      <w:commentRangeEnd w:id="0"/>
-      <w:r>
-        <w:rPr>
-          <w:rStyle w:val="CommentReference"/>
-        </w:rPr>
-        <w:commentReference w:id="0"/>
-      </w:r>
     </w:p>
     <w:p>
       <w:pPr>
-        <w:spacing w:after="0"/>
-        <w:ind w:left="567"/>
+        <w:jc w:val="center"/>
         <w:rPr>
           <w:rFonts w:ascii="Times New Roman" w:hAnsi="Times New Roman" w:cs="Times New Roman"/>
           <w:sz w:val="24"/>
           <w:szCs w:val="24"/>
         </w:rPr>
       </w:pPr>
+      <w:r>
+        <w:rPr>
+          <w:rFonts w:ascii="Times New Roman" w:eastAsiaTheme="minorEastAsia" w:hAnsi="Times New Roman" w:cs="Times New Roman"/>
+          <w:sz w:val="24"/>
+          <w:szCs w:val="24"/>
+        </w:rPr>
+        <w:t xml:space="preserve"> </w:t>
+      </w:r>
+      <m:oMath>
+        <m:sSub>
+          <m:sSubPr>
+            <m:ctrlPr>
+              <w:rPr>
+                <w:rFonts w:ascii="Cambria Math" w:hAnsi="Cambria Math" w:cs="Times New Roman"/>
+                <w:i/>
+                <w:sz w:val="24"/>
+                <w:szCs w:val="24"/>
+              </w:rPr>
+            </m:ctrlPr>
+          </m:sSubPr>
+          <m:e>
+            <m:r>
+              <m:rPr>
+                <m:sty m:val="p"/>
+              </m:rPr>
+              <w:rPr>
+                <w:rFonts w:ascii="Cambria Math" w:hAnsi="Cambria Math" w:cs="Times New Roman"/>
+                <w:sz w:val="24"/>
+                <w:szCs w:val="24"/>
+              </w:rPr>
+              <m:t>β</m:t>
+            </m:r>
+            <m:ctrlPr>
+              <w:rPr>
+                <w:rFonts w:ascii="Cambria Math" w:hAnsi="Cambria Math" w:cs="Times New Roman"/>
+                <w:sz w:val="24"/>
+                <w:szCs w:val="24"/>
+              </w:rPr>
+            </m:ctrlPr>
+          </m:e>
+          <m:sub>
+            <m:r>
+              <w:rPr>
+                <w:rFonts w:ascii="Cambria Math" w:hAnsi="Cambria Math" w:cs="Times New Roman"/>
+                <w:sz w:val="24"/>
+                <w:szCs w:val="24"/>
+              </w:rPr>
+              <m:t>0</m:t>
+            </m:r>
+          </m:sub>
+        </m:sSub>
+        <m:r>
+          <w:rPr>
+            <w:rFonts w:ascii="Cambria Math" w:hAnsi="Cambria Math" w:cs="Times New Roman"/>
+            <w:sz w:val="24"/>
+            <w:szCs w:val="24"/>
+          </w:rPr>
+          <m:t>=</m:t>
+        </m:r>
+        <m:acc>
+          <m:accPr>
+            <m:chr m:val="̅"/>
+            <m:ctrlPr>
+              <w:rPr>
+                <w:rFonts w:ascii="Cambria Math" w:hAnsi="Cambria Math" w:cs="Times New Roman"/>
+                <w:sz w:val="24"/>
+                <w:szCs w:val="24"/>
+              </w:rPr>
+            </m:ctrlPr>
+          </m:accPr>
+          <m:e>
+            <m:r>
+              <w:rPr>
+                <w:rFonts w:ascii="Cambria Math" w:hAnsi="Cambria Math" w:cs="Times New Roman"/>
+                <w:sz w:val="24"/>
+                <w:szCs w:val="24"/>
+              </w:rPr>
+              <m:t>y</m:t>
+            </m:r>
+          </m:e>
+        </m:acc>
+        <m:r>
+          <w:rPr>
+            <w:rFonts w:ascii="Cambria Math" w:hAnsi="Cambria Math" w:cs="Times New Roman"/>
+            <w:sz w:val="24"/>
+            <w:szCs w:val="24"/>
+          </w:rPr>
+          <m:t>-</m:t>
+        </m:r>
+        <m:sSub>
+          <m:sSubPr>
+            <m:ctrlPr>
+              <w:rPr>
+                <w:rFonts w:ascii="Cambria Math" w:hAnsi="Cambria Math" w:cs="Times New Roman"/>
+                <w:i/>
+                <w:sz w:val="24"/>
+                <w:szCs w:val="24"/>
+              </w:rPr>
+            </m:ctrlPr>
+          </m:sSubPr>
+          <m:e>
+            <m:r>
+              <m:rPr>
+                <m:sty m:val="p"/>
+              </m:rPr>
+              <w:rPr>
+                <w:rFonts w:ascii="Cambria Math" w:hAnsi="Cambria Math" w:cs="Times New Roman"/>
+                <w:sz w:val="24"/>
+                <w:szCs w:val="24"/>
+              </w:rPr>
+              <m:t>β</m:t>
+            </m:r>
+          </m:e>
+          <m:sub>
+            <m:r>
+              <w:rPr>
+                <w:rFonts w:ascii="Cambria Math" w:hAnsi="Cambria Math" w:cs="Times New Roman"/>
+                <w:sz w:val="24"/>
+                <w:szCs w:val="24"/>
+              </w:rPr>
+              <m:t>1</m:t>
+            </m:r>
+          </m:sub>
+        </m:sSub>
+        <m:acc>
+          <m:accPr>
+            <m:chr m:val="̅"/>
+            <m:ctrlPr>
+              <w:rPr>
+                <w:rFonts w:ascii="Cambria Math" w:hAnsi="Cambria Math" w:cs="Times New Roman"/>
+                <w:sz w:val="24"/>
+                <w:szCs w:val="24"/>
+              </w:rPr>
+            </m:ctrlPr>
+          </m:accPr>
+          <m:e>
+            <m:r>
+              <w:rPr>
+                <w:rFonts w:ascii="Cambria Math" w:hAnsi="Cambria Math" w:cs="Times New Roman"/>
+                <w:sz w:val="24"/>
+                <w:szCs w:val="24"/>
+              </w:rPr>
+              <m:t>x</m:t>
+            </m:r>
+          </m:e>
+        </m:acc>
+      </m:oMath>
+    </w:p>
+    <w:p>
+      <w:pPr>
+        <w:ind w:left="284"/>
+        <w:rPr>
+          <w:rFonts w:ascii="Times New Roman" w:hAnsi="Times New Roman" w:cs="Times New Roman"/>
+          <w:sz w:val="24"/>
+          <w:szCs w:val="24"/>
+        </w:rPr>
+      </w:pPr>
+      <w:r>
+        <w:rPr>
+          <w:rFonts w:ascii="Times New Roman" w:eastAsiaTheme="minorEastAsia" w:hAnsi="Times New Roman" w:cs="Times New Roman"/>
+          <w:sz w:val="24"/>
+          <w:szCs w:val="24"/>
+        </w:rPr>
+        <w:t xml:space="preserve">                                                          </w:t>
+      </w:r>
+      <m:oMath>
+        <m:sSub>
+          <m:sSubPr>
+            <m:ctrlPr>
+              <w:rPr>
+                <w:rFonts w:ascii="Cambria Math" w:hAnsi="Cambria Math" w:cs="Times New Roman"/>
+                <w:i/>
+                <w:sz w:val="24"/>
+                <w:szCs w:val="24"/>
+              </w:rPr>
+            </m:ctrlPr>
+          </m:sSubPr>
+          <m:e>
+            <m:r>
+              <m:rPr>
+                <m:sty m:val="p"/>
+              </m:rPr>
+              <w:rPr>
+                <w:rFonts w:ascii="Cambria Math" w:hAnsi="Cambria Math" w:cs="Times New Roman"/>
+                <w:sz w:val="24"/>
+                <w:szCs w:val="24"/>
+              </w:rPr>
+              <m:t>β</m:t>
+            </m:r>
+            <m:ctrlPr>
+              <w:rPr>
+                <w:rFonts w:ascii="Cambria Math" w:hAnsi="Cambria Math" w:cs="Times New Roman"/>
+                <w:sz w:val="24"/>
+                <w:szCs w:val="24"/>
+              </w:rPr>
+            </m:ctrlPr>
+          </m:e>
+          <m:sub>
+            <m:r>
+              <w:rPr>
+                <w:rFonts w:ascii="Cambria Math" w:hAnsi="Cambria Math" w:cs="Times New Roman"/>
+                <w:sz w:val="24"/>
+                <w:szCs w:val="24"/>
+              </w:rPr>
+              <m:t>0</m:t>
+            </m:r>
+          </m:sub>
+        </m:sSub>
+        <m:r>
+          <w:rPr>
+            <w:rFonts w:ascii="Cambria Math" w:hAnsi="Cambria Math" w:cs="Times New Roman"/>
+            <w:sz w:val="24"/>
+            <w:szCs w:val="24"/>
+          </w:rPr>
+          <m:t>=</m:t>
+        </m:r>
+        <m:acc>
+          <m:accPr>
+            <m:chr m:val="̅"/>
+            <m:ctrlPr>
+              <w:rPr>
+                <w:rFonts w:ascii="Cambria Math" w:hAnsi="Cambria Math" w:cs="Times New Roman"/>
+                <w:sz w:val="24"/>
+                <w:szCs w:val="24"/>
+              </w:rPr>
+            </m:ctrlPr>
+          </m:accPr>
+          <m:e>
+            <m:r>
+              <w:rPr>
+                <w:rFonts w:ascii="Cambria Math" w:hAnsi="Cambria Math" w:cs="Times New Roman"/>
+                <w:sz w:val="24"/>
+                <w:szCs w:val="24"/>
+              </w:rPr>
+              <m:t>y</m:t>
+            </m:r>
+          </m:e>
+        </m:acc>
+        <m:r>
+          <w:rPr>
+            <w:rFonts w:ascii="Cambria Math" w:hAnsi="Cambria Math" w:cs="Times New Roman"/>
+            <w:sz w:val="24"/>
+            <w:szCs w:val="24"/>
+          </w:rPr>
+          <m:t>-</m:t>
+        </m:r>
+        <m:d>
+          <m:dPr>
+            <m:ctrlPr>
+              <w:rPr>
+                <w:rFonts w:ascii="Cambria Math" w:hAnsi="Cambria Math" w:cs="Times New Roman"/>
+                <w:sz w:val="24"/>
+                <w:szCs w:val="24"/>
+              </w:rPr>
+            </m:ctrlPr>
+          </m:dPr>
+          <m:e>
+            <m:f>
+              <m:fPr>
+                <m:ctrlPr>
+                  <w:rPr>
+                    <w:rFonts w:ascii="Cambria Math" w:hAnsi="Cambria Math" w:cs="Times New Roman"/>
+                    <w:sz w:val="24"/>
+                    <w:szCs w:val="24"/>
+                  </w:rPr>
+                </m:ctrlPr>
+              </m:fPr>
+              <m:num>
+                <m:nary>
+                  <m:naryPr>
+                    <m:chr m:val="∑"/>
+                    <m:ctrlPr>
+                      <w:rPr>
+                        <w:rFonts w:ascii="Cambria Math" w:hAnsi="Cambria Math" w:cs="Times New Roman"/>
+                        <w:sz w:val="24"/>
+                        <w:szCs w:val="24"/>
+                      </w:rPr>
+                    </m:ctrlPr>
+                  </m:naryPr>
+                  <m:sub>
+                    <m:r>
+                      <w:rPr>
+                        <w:rFonts w:ascii="Cambria Math" w:hAnsi="Cambria Math" w:cs="Times New Roman"/>
+                        <w:sz w:val="24"/>
+                        <w:szCs w:val="24"/>
+                      </w:rPr>
+                      <m:t>i=1</m:t>
+                    </m:r>
+                    <m:ctrlPr>
+                      <w:rPr>
+                        <w:rFonts w:ascii="Cambria Math" w:hAnsi="Cambria Math" w:cs="Times New Roman"/>
+                        <w:i/>
+                        <w:sz w:val="24"/>
+                        <w:szCs w:val="24"/>
+                      </w:rPr>
+                    </m:ctrlPr>
+                  </m:sub>
+                  <m:sup>
+                    <m:r>
+                      <w:rPr>
+                        <w:rFonts w:ascii="Cambria Math" w:hAnsi="Cambria Math" w:cs="Times New Roman"/>
+                        <w:sz w:val="24"/>
+                        <w:szCs w:val="24"/>
+                      </w:rPr>
+                      <m:t>n</m:t>
+                    </m:r>
+                    <m:ctrlPr>
+                      <w:rPr>
+                        <w:rFonts w:ascii="Cambria Math" w:hAnsi="Cambria Math" w:cs="Times New Roman"/>
+                        <w:i/>
+                        <w:sz w:val="24"/>
+                        <w:szCs w:val="24"/>
+                      </w:rPr>
+                    </m:ctrlPr>
+                  </m:sup>
+                  <m:e>
+                    <m:sSub>
+                      <m:sSubPr>
+                        <m:ctrlPr>
+                          <w:rPr>
+                            <w:rFonts w:ascii="Cambria Math" w:hAnsi="Cambria Math" w:cs="Times New Roman"/>
+                            <w:i/>
+                            <w:sz w:val="24"/>
+                            <w:szCs w:val="24"/>
+                          </w:rPr>
+                        </m:ctrlPr>
+                      </m:sSubPr>
+                      <m:e>
+                        <m:r>
+                          <w:rPr>
+                            <w:rFonts w:ascii="Cambria Math" w:hAnsi="Cambria Math" w:cs="Times New Roman"/>
+                            <w:sz w:val="24"/>
+                            <w:szCs w:val="24"/>
+                          </w:rPr>
+                          <m:t>x</m:t>
+                        </m:r>
+                      </m:e>
+                      <m:sub>
+                        <m:r>
+                          <w:rPr>
+                            <w:rFonts w:ascii="Cambria Math" w:hAnsi="Cambria Math" w:cs="Times New Roman"/>
+                            <w:sz w:val="24"/>
+                            <w:szCs w:val="24"/>
+                          </w:rPr>
+                          <m:t>i</m:t>
+                        </m:r>
+                      </m:sub>
+                    </m:sSub>
+                    <m:sSub>
+                      <m:sSubPr>
+                        <m:ctrlPr>
+                          <w:rPr>
+                            <w:rFonts w:ascii="Cambria Math" w:hAnsi="Cambria Math" w:cs="Times New Roman"/>
+                            <w:i/>
+                            <w:sz w:val="24"/>
+                            <w:szCs w:val="24"/>
+                          </w:rPr>
+                        </m:ctrlPr>
+                      </m:sSubPr>
+                      <m:e>
+                        <m:r>
+                          <w:rPr>
+                            <w:rFonts w:ascii="Cambria Math" w:hAnsi="Cambria Math" w:cs="Times New Roman"/>
+                            <w:sz w:val="24"/>
+                            <w:szCs w:val="24"/>
+                          </w:rPr>
+                          <m:t>y</m:t>
+                        </m:r>
+                      </m:e>
+                      <m:sub>
+                        <m:r>
+                          <w:rPr>
+                            <w:rFonts w:ascii="Cambria Math" w:hAnsi="Cambria Math" w:cs="Times New Roman"/>
+                            <w:sz w:val="24"/>
+                            <w:szCs w:val="24"/>
+                          </w:rPr>
+                          <m:t>i</m:t>
+                        </m:r>
+                      </m:sub>
+                    </m:sSub>
+                    <m:ctrlPr>
+                      <w:rPr>
+                        <w:rFonts w:ascii="Cambria Math" w:hAnsi="Cambria Math" w:cs="Times New Roman"/>
+                        <w:i/>
+                        <w:sz w:val="24"/>
+                        <w:szCs w:val="24"/>
+                      </w:rPr>
+                    </m:ctrlPr>
+                  </m:e>
+                </m:nary>
+                <m:r>
+                  <w:rPr>
+                    <w:rFonts w:ascii="Cambria Math" w:hAnsi="Cambria Math" w:cs="Times New Roman"/>
+                    <w:sz w:val="24"/>
+                    <w:szCs w:val="24"/>
+                  </w:rPr>
+                  <m:t>-n</m:t>
+                </m:r>
+                <m:acc>
+                  <m:accPr>
+                    <m:chr m:val="̅"/>
+                    <m:ctrlPr>
+                      <w:rPr>
+                        <w:rFonts w:ascii="Cambria Math" w:hAnsi="Cambria Math" w:cs="Times New Roman"/>
+                        <w:sz w:val="24"/>
+                        <w:szCs w:val="24"/>
+                      </w:rPr>
+                    </m:ctrlPr>
+                  </m:accPr>
+                  <m:e>
+                    <m:r>
+                      <w:rPr>
+                        <w:rFonts w:ascii="Cambria Math" w:hAnsi="Cambria Math" w:cs="Times New Roman"/>
+                        <w:sz w:val="24"/>
+                        <w:szCs w:val="24"/>
+                      </w:rPr>
+                      <m:t>x</m:t>
+                    </m:r>
+                  </m:e>
+                </m:acc>
+                <m:acc>
+                  <m:accPr>
+                    <m:chr m:val="̅"/>
+                    <m:ctrlPr>
+                      <w:rPr>
+                        <w:rFonts w:ascii="Cambria Math" w:hAnsi="Cambria Math" w:cs="Times New Roman"/>
+                        <w:sz w:val="24"/>
+                        <w:szCs w:val="24"/>
+                      </w:rPr>
+                    </m:ctrlPr>
+                  </m:accPr>
+                  <m:e>
+                    <m:r>
+                      <w:rPr>
+                        <w:rFonts w:ascii="Cambria Math" w:hAnsi="Cambria Math" w:cs="Times New Roman"/>
+                        <w:sz w:val="24"/>
+                        <w:szCs w:val="24"/>
+                      </w:rPr>
+                      <m:t>y</m:t>
+                    </m:r>
+                  </m:e>
+                </m:acc>
+                <m:ctrlPr>
+                  <w:rPr>
+                    <w:rFonts w:ascii="Cambria Math" w:hAnsi="Cambria Math" w:cs="Times New Roman"/>
+                    <w:i/>
+                    <w:sz w:val="24"/>
+                    <w:szCs w:val="24"/>
+                  </w:rPr>
+                </m:ctrlPr>
+              </m:num>
+              <m:den>
+                <m:nary>
+                  <m:naryPr>
+                    <m:chr m:val="∑"/>
+                    <m:ctrlPr>
+                      <w:rPr>
+                        <w:rFonts w:ascii="Cambria Math" w:hAnsi="Cambria Math" w:cs="Times New Roman"/>
+                        <w:sz w:val="24"/>
+                        <w:szCs w:val="24"/>
+                      </w:rPr>
+                    </m:ctrlPr>
+                  </m:naryPr>
+                  <m:sub>
+                    <m:r>
+                      <w:rPr>
+                        <w:rFonts w:ascii="Cambria Math" w:hAnsi="Cambria Math" w:cs="Times New Roman"/>
+                        <w:sz w:val="24"/>
+                        <w:szCs w:val="24"/>
+                      </w:rPr>
+                      <m:t>i=1</m:t>
+                    </m:r>
+                    <m:ctrlPr>
+                      <w:rPr>
+                        <w:rFonts w:ascii="Cambria Math" w:hAnsi="Cambria Math" w:cs="Times New Roman"/>
+                        <w:i/>
+                        <w:sz w:val="24"/>
+                        <w:szCs w:val="24"/>
+                      </w:rPr>
+                    </m:ctrlPr>
+                  </m:sub>
+                  <m:sup>
+                    <m:r>
+                      <w:rPr>
+                        <w:rFonts w:ascii="Cambria Math" w:hAnsi="Cambria Math" w:cs="Times New Roman"/>
+                        <w:sz w:val="24"/>
+                        <w:szCs w:val="24"/>
+                      </w:rPr>
+                      <m:t>n</m:t>
+                    </m:r>
+                    <m:ctrlPr>
+                      <w:rPr>
+                        <w:rFonts w:ascii="Cambria Math" w:hAnsi="Cambria Math" w:cs="Times New Roman"/>
+                        <w:i/>
+                        <w:sz w:val="24"/>
+                        <w:szCs w:val="24"/>
+                      </w:rPr>
+                    </m:ctrlPr>
+                  </m:sup>
+                  <m:e>
+                    <m:sSubSup>
+                      <m:sSubSupPr>
+                        <m:ctrlPr>
+                          <w:rPr>
+                            <w:rFonts w:ascii="Cambria Math" w:hAnsi="Cambria Math" w:cs="Times New Roman"/>
+                            <w:i/>
+                            <w:sz w:val="24"/>
+                            <w:szCs w:val="24"/>
+                          </w:rPr>
+                        </m:ctrlPr>
+                      </m:sSubSupPr>
+                      <m:e>
+                        <m:r>
+                          <w:rPr>
+                            <w:rFonts w:ascii="Cambria Math" w:hAnsi="Cambria Math" w:cs="Times New Roman"/>
+                            <w:sz w:val="24"/>
+                            <w:szCs w:val="24"/>
+                          </w:rPr>
+                          <m:t>x</m:t>
+                        </m:r>
+                      </m:e>
+                      <m:sub>
+                        <m:r>
+                          <w:rPr>
+                            <w:rFonts w:ascii="Cambria Math" w:hAnsi="Cambria Math" w:cs="Times New Roman"/>
+                            <w:sz w:val="24"/>
+                            <w:szCs w:val="24"/>
+                          </w:rPr>
+                          <m:t>i</m:t>
+                        </m:r>
+                      </m:sub>
+                      <m:sup>
+                        <m:r>
+                          <w:rPr>
+                            <w:rFonts w:ascii="Cambria Math" w:hAnsi="Cambria Math" w:cs="Times New Roman"/>
+                            <w:sz w:val="24"/>
+                            <w:szCs w:val="24"/>
+                          </w:rPr>
+                          <m:t>2</m:t>
+                        </m:r>
+                      </m:sup>
+                    </m:sSubSup>
+                    <m:ctrlPr>
+                      <w:rPr>
+                        <w:rFonts w:ascii="Cambria Math" w:hAnsi="Cambria Math" w:cs="Times New Roman"/>
+                        <w:i/>
+                        <w:sz w:val="24"/>
+                        <w:szCs w:val="24"/>
+                      </w:rPr>
+                    </m:ctrlPr>
+                  </m:e>
+                </m:nary>
+                <m:r>
+                  <w:rPr>
+                    <w:rFonts w:ascii="Cambria Math" w:hAnsi="Cambria Math" w:cs="Times New Roman"/>
+                    <w:sz w:val="24"/>
+                    <w:szCs w:val="24"/>
+                  </w:rPr>
+                  <m:t>-n</m:t>
+                </m:r>
+                <m:sSup>
+                  <m:sSupPr>
+                    <m:ctrlPr>
+                      <w:rPr>
+                        <w:rFonts w:ascii="Cambria Math" w:hAnsi="Cambria Math" w:cs="Times New Roman"/>
+                        <w:sz w:val="24"/>
+                        <w:szCs w:val="24"/>
+                      </w:rPr>
+                    </m:ctrlPr>
+                  </m:sSupPr>
+                  <m:e>
+                    <m:acc>
+                      <m:accPr>
+                        <m:chr m:val="̅"/>
+                        <m:ctrlPr>
+                          <w:rPr>
+                            <w:rFonts w:ascii="Cambria Math" w:hAnsi="Cambria Math" w:cs="Times New Roman"/>
+                            <w:i/>
+                            <w:sz w:val="24"/>
+                            <w:szCs w:val="24"/>
+                          </w:rPr>
+                        </m:ctrlPr>
+                      </m:accPr>
+                      <m:e>
+                        <m:r>
+                          <w:rPr>
+                            <w:rFonts w:ascii="Cambria Math" w:hAnsi="Cambria Math" w:cs="Times New Roman"/>
+                            <w:sz w:val="24"/>
+                            <w:szCs w:val="24"/>
+                          </w:rPr>
+                          <m:t>x</m:t>
+                        </m:r>
+                      </m:e>
+                    </m:acc>
+                  </m:e>
+                  <m:sup>
+                    <m:r>
+                      <w:rPr>
+                        <w:rFonts w:ascii="Cambria Math" w:hAnsi="Cambria Math" w:cs="Times New Roman"/>
+                        <w:sz w:val="24"/>
+                        <w:szCs w:val="24"/>
+                      </w:rPr>
+                      <m:t>2</m:t>
+                    </m:r>
+                  </m:sup>
+                </m:sSup>
+                <m:ctrlPr>
+                  <w:rPr>
+                    <w:rFonts w:ascii="Cambria Math" w:hAnsi="Cambria Math" w:cs="Times New Roman"/>
+                    <w:i/>
+                    <w:sz w:val="24"/>
+                    <w:szCs w:val="24"/>
+                  </w:rPr>
+                </m:ctrlPr>
+              </m:den>
+            </m:f>
+            <m:ctrlPr>
+              <w:rPr>
+                <w:rFonts w:ascii="Cambria Math" w:hAnsi="Cambria Math" w:cs="Times New Roman"/>
+                <w:i/>
+                <w:sz w:val="24"/>
+                <w:szCs w:val="24"/>
+              </w:rPr>
+            </m:ctrlPr>
+          </m:e>
+        </m:d>
+        <m:acc>
+          <m:accPr>
+            <m:chr m:val="̅"/>
+            <m:ctrlPr>
+              <w:rPr>
+                <w:rFonts w:ascii="Cambria Math" w:hAnsi="Cambria Math" w:cs="Times New Roman"/>
+                <w:sz w:val="24"/>
+                <w:szCs w:val="24"/>
+              </w:rPr>
+            </m:ctrlPr>
+          </m:accPr>
+          <m:e>
+            <m:r>
+              <w:rPr>
+                <w:rFonts w:ascii="Cambria Math" w:hAnsi="Cambria Math" w:cs="Times New Roman"/>
+                <w:sz w:val="24"/>
+                <w:szCs w:val="24"/>
+              </w:rPr>
+              <m:t>x</m:t>
+            </m:r>
+          </m:e>
+        </m:acc>
+      </m:oMath>
+    </w:p>
+    <w:p>
+      <w:pPr>
+        <w:ind w:left="284"/>
+        <w:rPr>
+          <w:rFonts w:ascii="Times New Roman" w:hAnsi="Times New Roman" w:cs="Times New Roman"/>
+          <w:sz w:val="24"/>
+          <w:szCs w:val="24"/>
+        </w:rPr>
+      </w:pPr>
+      <w:r>
+        <w:rPr>
+          <w:rFonts w:ascii="Times New Roman" w:eastAsiaTheme="minorEastAsia" w:hAnsi="Times New Roman" w:cs="Times New Roman"/>
+          <w:sz w:val="24"/>
+          <w:szCs w:val="24"/>
+        </w:rPr>
+        <w:t xml:space="preserve">                                                          </w:t>
+      </w:r>
+      <m:oMath>
+        <m:sSub>
+          <m:sSubPr>
+            <m:ctrlPr>
+              <w:rPr>
+                <w:rFonts w:ascii="Cambria Math" w:hAnsi="Cambria Math" w:cs="Times New Roman"/>
+                <w:i/>
+                <w:sz w:val="24"/>
+                <w:szCs w:val="24"/>
+              </w:rPr>
+            </m:ctrlPr>
+          </m:sSubPr>
+          <m:e>
+            <m:r>
+              <m:rPr>
+                <m:sty m:val="p"/>
+              </m:rPr>
+              <w:rPr>
+                <w:rFonts w:ascii="Cambria Math" w:hAnsi="Cambria Math" w:cs="Times New Roman"/>
+                <w:sz w:val="24"/>
+                <w:szCs w:val="24"/>
+              </w:rPr>
+              <m:t>β</m:t>
+            </m:r>
+            <m:ctrlPr>
+              <w:rPr>
+                <w:rFonts w:ascii="Cambria Math" w:hAnsi="Cambria Math" w:cs="Times New Roman"/>
+                <w:sz w:val="24"/>
+                <w:szCs w:val="24"/>
+              </w:rPr>
+            </m:ctrlPr>
+          </m:e>
+          <m:sub>
+            <m:r>
+              <w:rPr>
+                <w:rFonts w:ascii="Cambria Math" w:hAnsi="Cambria Math" w:cs="Times New Roman"/>
+                <w:sz w:val="24"/>
+                <w:szCs w:val="24"/>
+              </w:rPr>
+              <m:t>0</m:t>
+            </m:r>
+          </m:sub>
+        </m:sSub>
+        <m:r>
+          <w:rPr>
+            <w:rFonts w:ascii="Cambria Math" w:hAnsi="Cambria Math" w:cs="Times New Roman"/>
+            <w:sz w:val="24"/>
+            <w:szCs w:val="24"/>
+          </w:rPr>
+          <m:t>=</m:t>
+        </m:r>
+        <m:f>
+          <m:fPr>
+            <m:ctrlPr>
+              <w:rPr>
+                <w:rFonts w:ascii="Cambria Math" w:hAnsi="Cambria Math" w:cs="Times New Roman"/>
+                <w:sz w:val="24"/>
+                <w:szCs w:val="24"/>
+              </w:rPr>
+            </m:ctrlPr>
+          </m:fPr>
+          <m:num>
+            <m:acc>
+              <m:accPr>
+                <m:chr m:val="̅"/>
+                <m:ctrlPr>
+                  <w:rPr>
+                    <w:rFonts w:ascii="Cambria Math" w:hAnsi="Cambria Math" w:cs="Times New Roman"/>
+                    <w:sz w:val="24"/>
+                    <w:szCs w:val="24"/>
+                  </w:rPr>
+                </m:ctrlPr>
+              </m:accPr>
+              <m:e>
+                <m:r>
+                  <w:rPr>
+                    <w:rFonts w:ascii="Cambria Math" w:hAnsi="Cambria Math" w:cs="Times New Roman"/>
+                    <w:sz w:val="24"/>
+                    <w:szCs w:val="24"/>
+                  </w:rPr>
+                  <m:t>y</m:t>
+                </m:r>
+              </m:e>
+            </m:acc>
+            <m:d>
+              <m:dPr>
+                <m:ctrlPr>
+                  <w:rPr>
+                    <w:rFonts w:ascii="Cambria Math" w:hAnsi="Cambria Math" w:cs="Times New Roman"/>
+                    <w:i/>
+                    <w:sz w:val="24"/>
+                    <w:szCs w:val="24"/>
+                  </w:rPr>
+                </m:ctrlPr>
+              </m:dPr>
+              <m:e>
+                <m:nary>
+                  <m:naryPr>
+                    <m:chr m:val="∑"/>
+                    <m:ctrlPr>
+                      <w:rPr>
+                        <w:rFonts w:ascii="Cambria Math" w:hAnsi="Cambria Math" w:cs="Times New Roman"/>
+                        <w:sz w:val="24"/>
+                        <w:szCs w:val="24"/>
+                      </w:rPr>
+                    </m:ctrlPr>
+                  </m:naryPr>
+                  <m:sub>
+                    <m:r>
+                      <w:rPr>
+                        <w:rFonts w:ascii="Cambria Math" w:hAnsi="Cambria Math" w:cs="Times New Roman"/>
+                        <w:sz w:val="24"/>
+                        <w:szCs w:val="24"/>
+                      </w:rPr>
+                      <m:t>i=1</m:t>
+                    </m:r>
+                    <m:ctrlPr>
+                      <w:rPr>
+                        <w:rFonts w:ascii="Cambria Math" w:hAnsi="Cambria Math" w:cs="Times New Roman"/>
+                        <w:i/>
+                        <w:sz w:val="24"/>
+                        <w:szCs w:val="24"/>
+                      </w:rPr>
+                    </m:ctrlPr>
+                  </m:sub>
+                  <m:sup>
+                    <m:r>
+                      <w:rPr>
+                        <w:rFonts w:ascii="Cambria Math" w:hAnsi="Cambria Math" w:cs="Times New Roman"/>
+                        <w:sz w:val="24"/>
+                        <w:szCs w:val="24"/>
+                      </w:rPr>
+                      <m:t>n</m:t>
+                    </m:r>
+                    <m:ctrlPr>
+                      <w:rPr>
+                        <w:rFonts w:ascii="Cambria Math" w:hAnsi="Cambria Math" w:cs="Times New Roman"/>
+                        <w:i/>
+                        <w:sz w:val="24"/>
+                        <w:szCs w:val="24"/>
+                      </w:rPr>
+                    </m:ctrlPr>
+                  </m:sup>
+                  <m:e>
+                    <m:sSubSup>
+                      <m:sSubSupPr>
+                        <m:ctrlPr>
+                          <w:rPr>
+                            <w:rFonts w:ascii="Cambria Math" w:hAnsi="Cambria Math" w:cs="Times New Roman"/>
+                            <w:i/>
+                            <w:sz w:val="24"/>
+                            <w:szCs w:val="24"/>
+                          </w:rPr>
+                        </m:ctrlPr>
+                      </m:sSubSupPr>
+                      <m:e>
+                        <m:r>
+                          <w:rPr>
+                            <w:rFonts w:ascii="Cambria Math" w:hAnsi="Cambria Math" w:cs="Times New Roman"/>
+                            <w:sz w:val="24"/>
+                            <w:szCs w:val="24"/>
+                          </w:rPr>
+                          <m:t>x</m:t>
+                        </m:r>
+                      </m:e>
+                      <m:sub>
+                        <m:r>
+                          <w:rPr>
+                            <w:rFonts w:ascii="Cambria Math" w:hAnsi="Cambria Math" w:cs="Times New Roman"/>
+                            <w:sz w:val="24"/>
+                            <w:szCs w:val="24"/>
+                          </w:rPr>
+                          <m:t>i</m:t>
+                        </m:r>
+                      </m:sub>
+                      <m:sup>
+                        <m:r>
+                          <w:rPr>
+                            <w:rFonts w:ascii="Cambria Math" w:hAnsi="Cambria Math" w:cs="Times New Roman"/>
+                            <w:sz w:val="24"/>
+                            <w:szCs w:val="24"/>
+                          </w:rPr>
+                          <m:t>2</m:t>
+                        </m:r>
+                      </m:sup>
+                    </m:sSubSup>
+                    <m:ctrlPr>
+                      <w:rPr>
+                        <w:rFonts w:ascii="Cambria Math" w:hAnsi="Cambria Math" w:cs="Times New Roman"/>
+                        <w:i/>
+                        <w:sz w:val="24"/>
+                        <w:szCs w:val="24"/>
+                      </w:rPr>
+                    </m:ctrlPr>
+                  </m:e>
+                </m:nary>
+                <m:r>
+                  <w:rPr>
+                    <w:rFonts w:ascii="Cambria Math" w:hAnsi="Cambria Math" w:cs="Times New Roman"/>
+                    <w:sz w:val="24"/>
+                    <w:szCs w:val="24"/>
+                  </w:rPr>
+                  <m:t>-n</m:t>
+                </m:r>
+                <m:sSup>
+                  <m:sSupPr>
+                    <m:ctrlPr>
+                      <w:rPr>
+                        <w:rFonts w:ascii="Cambria Math" w:hAnsi="Cambria Math" w:cs="Times New Roman"/>
+                        <w:sz w:val="24"/>
+                        <w:szCs w:val="24"/>
+                      </w:rPr>
+                    </m:ctrlPr>
+                  </m:sSupPr>
+                  <m:e>
+                    <m:acc>
+                      <m:accPr>
+                        <m:chr m:val="̅"/>
+                        <m:ctrlPr>
+                          <w:rPr>
+                            <w:rFonts w:ascii="Cambria Math" w:hAnsi="Cambria Math" w:cs="Times New Roman"/>
+                            <w:i/>
+                            <w:sz w:val="24"/>
+                            <w:szCs w:val="24"/>
+                          </w:rPr>
+                        </m:ctrlPr>
+                      </m:accPr>
+                      <m:e>
+                        <m:r>
+                          <w:rPr>
+                            <w:rFonts w:ascii="Cambria Math" w:hAnsi="Cambria Math" w:cs="Times New Roman"/>
+                            <w:sz w:val="24"/>
+                            <w:szCs w:val="24"/>
+                          </w:rPr>
+                          <m:t>x</m:t>
+                        </m:r>
+                      </m:e>
+                    </m:acc>
+                  </m:e>
+                  <m:sup>
+                    <m:r>
+                      <w:rPr>
+                        <w:rFonts w:ascii="Cambria Math" w:hAnsi="Cambria Math" w:cs="Times New Roman"/>
+                        <w:sz w:val="24"/>
+                        <w:szCs w:val="24"/>
+                      </w:rPr>
+                      <m:t>2</m:t>
+                    </m:r>
+                  </m:sup>
+                </m:sSup>
+              </m:e>
+            </m:d>
+            <m:r>
+              <w:rPr>
+                <w:rFonts w:ascii="Cambria Math" w:hAnsi="Cambria Math" w:cs="Times New Roman"/>
+                <w:sz w:val="24"/>
+                <w:szCs w:val="24"/>
+              </w:rPr>
+              <m:t>-</m:t>
+            </m:r>
+            <m:acc>
+              <m:accPr>
+                <m:chr m:val="̅"/>
+                <m:ctrlPr>
+                  <w:rPr>
+                    <w:rFonts w:ascii="Cambria Math" w:hAnsi="Cambria Math" w:cs="Times New Roman"/>
+                    <w:sz w:val="24"/>
+                    <w:szCs w:val="24"/>
+                  </w:rPr>
+                </m:ctrlPr>
+              </m:accPr>
+              <m:e>
+                <m:r>
+                  <w:rPr>
+                    <w:rFonts w:ascii="Cambria Math" w:hAnsi="Cambria Math" w:cs="Times New Roman"/>
+                    <w:sz w:val="24"/>
+                    <w:szCs w:val="24"/>
+                  </w:rPr>
+                  <m:t>x</m:t>
+                </m:r>
+              </m:e>
+            </m:acc>
+            <m:d>
+              <m:dPr>
+                <m:ctrlPr>
+                  <w:rPr>
+                    <w:rFonts w:ascii="Cambria Math" w:hAnsi="Cambria Math" w:cs="Times New Roman"/>
+                    <w:i/>
+                    <w:sz w:val="24"/>
+                    <w:szCs w:val="24"/>
+                  </w:rPr>
+                </m:ctrlPr>
+              </m:dPr>
+              <m:e>
+                <m:nary>
+                  <m:naryPr>
+                    <m:chr m:val="∑"/>
+                    <m:ctrlPr>
+                      <w:rPr>
+                        <w:rFonts w:ascii="Cambria Math" w:hAnsi="Cambria Math" w:cs="Times New Roman"/>
+                        <w:sz w:val="24"/>
+                        <w:szCs w:val="24"/>
+                      </w:rPr>
+                    </m:ctrlPr>
+                  </m:naryPr>
+                  <m:sub>
+                    <m:r>
+                      <w:rPr>
+                        <w:rFonts w:ascii="Cambria Math" w:hAnsi="Cambria Math" w:cs="Times New Roman"/>
+                        <w:sz w:val="24"/>
+                        <w:szCs w:val="24"/>
+                      </w:rPr>
+                      <m:t>i=1</m:t>
+                    </m:r>
+                    <m:ctrlPr>
+                      <w:rPr>
+                        <w:rFonts w:ascii="Cambria Math" w:hAnsi="Cambria Math" w:cs="Times New Roman"/>
+                        <w:i/>
+                        <w:sz w:val="24"/>
+                        <w:szCs w:val="24"/>
+                      </w:rPr>
+                    </m:ctrlPr>
+                  </m:sub>
+                  <m:sup>
+                    <m:r>
+                      <w:rPr>
+                        <w:rFonts w:ascii="Cambria Math" w:hAnsi="Cambria Math" w:cs="Times New Roman"/>
+                        <w:sz w:val="24"/>
+                        <w:szCs w:val="24"/>
+                      </w:rPr>
+                      <m:t>n</m:t>
+                    </m:r>
+                    <m:ctrlPr>
+                      <w:rPr>
+                        <w:rFonts w:ascii="Cambria Math" w:hAnsi="Cambria Math" w:cs="Times New Roman"/>
+                        <w:i/>
+                        <w:sz w:val="24"/>
+                        <w:szCs w:val="24"/>
+                      </w:rPr>
+                    </m:ctrlPr>
+                  </m:sup>
+                  <m:e>
+                    <m:sSub>
+                      <m:sSubPr>
+                        <m:ctrlPr>
+                          <w:rPr>
+                            <w:rFonts w:ascii="Cambria Math" w:hAnsi="Cambria Math" w:cs="Times New Roman"/>
+                            <w:i/>
+                            <w:sz w:val="24"/>
+                            <w:szCs w:val="24"/>
+                          </w:rPr>
+                        </m:ctrlPr>
+                      </m:sSubPr>
+                      <m:e>
+                        <m:r>
+                          <w:rPr>
+                            <w:rFonts w:ascii="Cambria Math" w:hAnsi="Cambria Math" w:cs="Times New Roman"/>
+                            <w:sz w:val="24"/>
+                            <w:szCs w:val="24"/>
+                          </w:rPr>
+                          <m:t>x</m:t>
+                        </m:r>
+                      </m:e>
+                      <m:sub>
+                        <m:r>
+                          <w:rPr>
+                            <w:rFonts w:ascii="Cambria Math" w:hAnsi="Cambria Math" w:cs="Times New Roman"/>
+                            <w:sz w:val="24"/>
+                            <w:szCs w:val="24"/>
+                          </w:rPr>
+                          <m:t>i</m:t>
+                        </m:r>
+                      </m:sub>
+                    </m:sSub>
+                    <m:sSub>
+                      <m:sSubPr>
+                        <m:ctrlPr>
+                          <w:rPr>
+                            <w:rFonts w:ascii="Cambria Math" w:hAnsi="Cambria Math" w:cs="Times New Roman"/>
+                            <w:i/>
+                            <w:sz w:val="24"/>
+                            <w:szCs w:val="24"/>
+                          </w:rPr>
+                        </m:ctrlPr>
+                      </m:sSubPr>
+                      <m:e>
+                        <m:r>
+                          <w:rPr>
+                            <w:rFonts w:ascii="Cambria Math" w:hAnsi="Cambria Math" w:cs="Times New Roman"/>
+                            <w:sz w:val="24"/>
+                            <w:szCs w:val="24"/>
+                          </w:rPr>
+                          <m:t>y</m:t>
+                        </m:r>
+                      </m:e>
+                      <m:sub>
+                        <m:r>
+                          <w:rPr>
+                            <w:rFonts w:ascii="Cambria Math" w:hAnsi="Cambria Math" w:cs="Times New Roman"/>
+                            <w:sz w:val="24"/>
+                            <w:szCs w:val="24"/>
+                          </w:rPr>
+                          <m:t>i</m:t>
+                        </m:r>
+                      </m:sub>
+                    </m:sSub>
+                    <m:ctrlPr>
+                      <w:rPr>
+                        <w:rFonts w:ascii="Cambria Math" w:hAnsi="Cambria Math" w:cs="Times New Roman"/>
+                        <w:i/>
+                        <w:sz w:val="24"/>
+                        <w:szCs w:val="24"/>
+                      </w:rPr>
+                    </m:ctrlPr>
+                  </m:e>
+                </m:nary>
+                <m:r>
+                  <w:rPr>
+                    <w:rFonts w:ascii="Cambria Math" w:hAnsi="Cambria Math" w:cs="Times New Roman"/>
+                    <w:sz w:val="24"/>
+                    <w:szCs w:val="24"/>
+                  </w:rPr>
+                  <m:t>-n</m:t>
+                </m:r>
+                <m:acc>
+                  <m:accPr>
+                    <m:chr m:val="̅"/>
+                    <m:ctrlPr>
+                      <w:rPr>
+                        <w:rFonts w:ascii="Cambria Math" w:hAnsi="Cambria Math" w:cs="Times New Roman"/>
+                        <w:sz w:val="24"/>
+                        <w:szCs w:val="24"/>
+                      </w:rPr>
+                    </m:ctrlPr>
+                  </m:accPr>
+                  <m:e>
+                    <m:r>
+                      <w:rPr>
+                        <w:rFonts w:ascii="Cambria Math" w:hAnsi="Cambria Math" w:cs="Times New Roman"/>
+                        <w:sz w:val="24"/>
+                        <w:szCs w:val="24"/>
+                      </w:rPr>
+                      <m:t>x</m:t>
+                    </m:r>
+                  </m:e>
+                </m:acc>
+                <m:acc>
+                  <m:accPr>
+                    <m:chr m:val="̅"/>
+                    <m:ctrlPr>
+                      <w:rPr>
+                        <w:rFonts w:ascii="Cambria Math" w:hAnsi="Cambria Math" w:cs="Times New Roman"/>
+                        <w:sz w:val="24"/>
+                        <w:szCs w:val="24"/>
+                      </w:rPr>
+                    </m:ctrlPr>
+                  </m:accPr>
+                  <m:e>
+                    <m:r>
+                      <w:rPr>
+                        <w:rFonts w:ascii="Cambria Math" w:hAnsi="Cambria Math" w:cs="Times New Roman"/>
+                        <w:sz w:val="24"/>
+                        <w:szCs w:val="24"/>
+                      </w:rPr>
+                      <m:t>y</m:t>
+                    </m:r>
+                  </m:e>
+                </m:acc>
+              </m:e>
+            </m:d>
+            <m:ctrlPr>
+              <w:rPr>
+                <w:rFonts w:ascii="Cambria Math" w:hAnsi="Cambria Math" w:cs="Times New Roman"/>
+                <w:i/>
+                <w:sz w:val="24"/>
+                <w:szCs w:val="24"/>
+              </w:rPr>
+            </m:ctrlPr>
+          </m:num>
+          <m:den>
+            <m:nary>
+              <m:naryPr>
+                <m:chr m:val="∑"/>
+                <m:ctrlPr>
+                  <w:rPr>
+                    <w:rFonts w:ascii="Cambria Math" w:hAnsi="Cambria Math" w:cs="Times New Roman"/>
+                    <w:sz w:val="24"/>
+                    <w:szCs w:val="24"/>
+                  </w:rPr>
+                </m:ctrlPr>
+              </m:naryPr>
+              <m:sub>
+                <m:r>
+                  <w:rPr>
+                    <w:rFonts w:ascii="Cambria Math" w:hAnsi="Cambria Math" w:cs="Times New Roman"/>
+                    <w:sz w:val="24"/>
+                    <w:szCs w:val="24"/>
+                  </w:rPr>
+                  <m:t>i=1</m:t>
+                </m:r>
+                <m:ctrlPr>
+                  <w:rPr>
+                    <w:rFonts w:ascii="Cambria Math" w:hAnsi="Cambria Math" w:cs="Times New Roman"/>
+                    <w:i/>
+                    <w:sz w:val="24"/>
+                    <w:szCs w:val="24"/>
+                  </w:rPr>
+                </m:ctrlPr>
+              </m:sub>
+              <m:sup>
+                <m:r>
+                  <w:rPr>
+                    <w:rFonts w:ascii="Cambria Math" w:hAnsi="Cambria Math" w:cs="Times New Roman"/>
+                    <w:sz w:val="24"/>
+                    <w:szCs w:val="24"/>
+                  </w:rPr>
+                  <m:t>n</m:t>
+                </m:r>
+                <m:ctrlPr>
+                  <w:rPr>
+                    <w:rFonts w:ascii="Cambria Math" w:hAnsi="Cambria Math" w:cs="Times New Roman"/>
+                    <w:i/>
+                    <w:sz w:val="24"/>
+                    <w:szCs w:val="24"/>
+                  </w:rPr>
+                </m:ctrlPr>
+              </m:sup>
+              <m:e>
+                <m:sSubSup>
+                  <m:sSubSupPr>
+                    <m:ctrlPr>
+                      <w:rPr>
+                        <w:rFonts w:ascii="Cambria Math" w:hAnsi="Cambria Math" w:cs="Times New Roman"/>
+                        <w:i/>
+                        <w:sz w:val="24"/>
+                        <w:szCs w:val="24"/>
+                      </w:rPr>
+                    </m:ctrlPr>
+                  </m:sSubSupPr>
+                  <m:e>
+                    <m:r>
+                      <w:rPr>
+                        <w:rFonts w:ascii="Cambria Math" w:hAnsi="Cambria Math" w:cs="Times New Roman"/>
+                        <w:sz w:val="24"/>
+                        <w:szCs w:val="24"/>
+                      </w:rPr>
+                      <m:t>x</m:t>
+                    </m:r>
+                  </m:e>
+                  <m:sub>
+                    <m:r>
+                      <w:rPr>
+                        <w:rFonts w:ascii="Cambria Math" w:hAnsi="Cambria Math" w:cs="Times New Roman"/>
+                        <w:sz w:val="24"/>
+                        <w:szCs w:val="24"/>
+                      </w:rPr>
+                      <m:t>i</m:t>
+                    </m:r>
+                  </m:sub>
+                  <m:sup>
+                    <m:r>
+                      <w:rPr>
+                        <w:rFonts w:ascii="Cambria Math" w:hAnsi="Cambria Math" w:cs="Times New Roman"/>
+                        <w:sz w:val="24"/>
+                        <w:szCs w:val="24"/>
+                      </w:rPr>
+                      <m:t>2</m:t>
+                    </m:r>
+                  </m:sup>
+                </m:sSubSup>
+                <m:ctrlPr>
+                  <w:rPr>
+                    <w:rFonts w:ascii="Cambria Math" w:hAnsi="Cambria Math" w:cs="Times New Roman"/>
+                    <w:i/>
+                    <w:sz w:val="24"/>
+                    <w:szCs w:val="24"/>
+                  </w:rPr>
+                </m:ctrlPr>
+              </m:e>
+            </m:nary>
+            <m:r>
+              <w:rPr>
+                <w:rFonts w:ascii="Cambria Math" w:hAnsi="Cambria Math" w:cs="Times New Roman"/>
+                <w:sz w:val="24"/>
+                <w:szCs w:val="24"/>
+              </w:rPr>
+              <m:t>-n</m:t>
+            </m:r>
+            <m:sSup>
+              <m:sSupPr>
+                <m:ctrlPr>
+                  <w:rPr>
+                    <w:rFonts w:ascii="Cambria Math" w:hAnsi="Cambria Math" w:cs="Times New Roman"/>
+                    <w:sz w:val="24"/>
+                    <w:szCs w:val="24"/>
+                  </w:rPr>
+                </m:ctrlPr>
+              </m:sSupPr>
+              <m:e>
+                <m:acc>
+                  <m:accPr>
+                    <m:chr m:val="̅"/>
+                    <m:ctrlPr>
+                      <w:rPr>
+                        <w:rFonts w:ascii="Cambria Math" w:hAnsi="Cambria Math" w:cs="Times New Roman"/>
+                        <w:i/>
+                        <w:sz w:val="24"/>
+                        <w:szCs w:val="24"/>
+                      </w:rPr>
+                    </m:ctrlPr>
+                  </m:accPr>
+                  <m:e>
+                    <m:r>
+                      <w:rPr>
+                        <w:rFonts w:ascii="Cambria Math" w:hAnsi="Cambria Math" w:cs="Times New Roman"/>
+                        <w:sz w:val="24"/>
+                        <w:szCs w:val="24"/>
+                      </w:rPr>
+                      <m:t>x</m:t>
+                    </m:r>
+                  </m:e>
+                </m:acc>
+              </m:e>
+              <m:sup>
+                <m:r>
+                  <w:rPr>
+                    <w:rFonts w:ascii="Cambria Math" w:hAnsi="Cambria Math" w:cs="Times New Roman"/>
+                    <w:sz w:val="24"/>
+                    <w:szCs w:val="24"/>
+                  </w:rPr>
+                  <m:t>2</m:t>
+                </m:r>
+              </m:sup>
+            </m:sSup>
+            <m:ctrlPr>
+              <w:rPr>
+                <w:rFonts w:ascii="Cambria Math" w:hAnsi="Cambria Math" w:cs="Times New Roman"/>
+                <w:i/>
+                <w:sz w:val="24"/>
+                <w:szCs w:val="24"/>
+              </w:rPr>
+            </m:ctrlPr>
+          </m:den>
+        </m:f>
+      </m:oMath>
+    </w:p>
+    <w:p>
+      <w:pPr>
+        <w:ind w:left="284"/>
+        <w:rPr>
+          <w:rFonts w:ascii="Times New Roman" w:hAnsi="Times New Roman" w:cs="Times New Roman"/>
+          <w:sz w:val="24"/>
+          <w:szCs w:val="24"/>
+        </w:rPr>
+      </w:pPr>
+      <w:r>
+        <w:rPr>
+          <w:rFonts w:ascii="Times New Roman" w:eastAsiaTheme="minorEastAsia" w:hAnsi="Times New Roman" w:cs="Times New Roman"/>
+          <w:sz w:val="24"/>
+          <w:szCs w:val="24"/>
+        </w:rPr>
+        <w:t xml:space="preserve">                                                          </w:t>
+      </w:r>
+      <m:oMath>
+        <m:sSub>
+          <m:sSubPr>
+            <m:ctrlPr>
+              <w:rPr>
+                <w:rFonts w:ascii="Cambria Math" w:hAnsi="Cambria Math" w:cs="Times New Roman"/>
+                <w:i/>
+                <w:sz w:val="24"/>
+                <w:szCs w:val="24"/>
+              </w:rPr>
+            </m:ctrlPr>
+          </m:sSubPr>
+          <m:e>
+            <m:r>
+              <m:rPr>
+                <m:sty m:val="p"/>
+              </m:rPr>
+              <w:rPr>
+                <w:rFonts w:ascii="Cambria Math" w:hAnsi="Cambria Math" w:cs="Times New Roman"/>
+                <w:sz w:val="24"/>
+                <w:szCs w:val="24"/>
+              </w:rPr>
+              <m:t>β</m:t>
+            </m:r>
+            <m:ctrlPr>
+              <w:rPr>
+                <w:rFonts w:ascii="Cambria Math" w:hAnsi="Cambria Math" w:cs="Times New Roman"/>
+                <w:sz w:val="24"/>
+                <w:szCs w:val="24"/>
+              </w:rPr>
+            </m:ctrlPr>
+          </m:e>
+          <m:sub>
+            <m:r>
+              <w:rPr>
+                <w:rFonts w:ascii="Cambria Math" w:hAnsi="Cambria Math" w:cs="Times New Roman"/>
+                <w:sz w:val="24"/>
+                <w:szCs w:val="24"/>
+              </w:rPr>
+              <m:t>0</m:t>
+            </m:r>
+          </m:sub>
+        </m:sSub>
+        <m:r>
+          <w:rPr>
+            <w:rFonts w:ascii="Cambria Math" w:hAnsi="Cambria Math" w:cs="Times New Roman"/>
+            <w:sz w:val="24"/>
+            <w:szCs w:val="24"/>
+          </w:rPr>
+          <m:t>=</m:t>
+        </m:r>
+        <m:f>
+          <m:fPr>
+            <m:ctrlPr>
+              <w:rPr>
+                <w:rFonts w:ascii="Cambria Math" w:hAnsi="Cambria Math" w:cs="Times New Roman"/>
+                <w:sz w:val="24"/>
+                <w:szCs w:val="24"/>
+              </w:rPr>
+            </m:ctrlPr>
+          </m:fPr>
+          <m:num>
+            <m:acc>
+              <m:accPr>
+                <m:chr m:val="̅"/>
+                <m:ctrlPr>
+                  <w:rPr>
+                    <w:rFonts w:ascii="Cambria Math" w:hAnsi="Cambria Math" w:cs="Times New Roman"/>
+                    <w:sz w:val="24"/>
+                    <w:szCs w:val="24"/>
+                  </w:rPr>
+                </m:ctrlPr>
+              </m:accPr>
+              <m:e>
+                <m:r>
+                  <w:rPr>
+                    <w:rFonts w:ascii="Cambria Math" w:hAnsi="Cambria Math" w:cs="Times New Roman"/>
+                    <w:sz w:val="24"/>
+                    <w:szCs w:val="24"/>
+                  </w:rPr>
+                  <m:t>y</m:t>
+                </m:r>
+              </m:e>
+            </m:acc>
+            <m:nary>
+              <m:naryPr>
+                <m:chr m:val="∑"/>
+                <m:ctrlPr>
+                  <w:rPr>
+                    <w:rFonts w:ascii="Cambria Math" w:hAnsi="Cambria Math" w:cs="Times New Roman"/>
+                    <w:sz w:val="24"/>
+                    <w:szCs w:val="24"/>
+                  </w:rPr>
+                </m:ctrlPr>
+              </m:naryPr>
+              <m:sub>
+                <m:r>
+                  <w:rPr>
+                    <w:rFonts w:ascii="Cambria Math" w:hAnsi="Cambria Math" w:cs="Times New Roman"/>
+                    <w:sz w:val="24"/>
+                    <w:szCs w:val="24"/>
+                  </w:rPr>
+                  <m:t>i=1</m:t>
+                </m:r>
+                <m:ctrlPr>
+                  <w:rPr>
+                    <w:rFonts w:ascii="Cambria Math" w:hAnsi="Cambria Math" w:cs="Times New Roman"/>
+                    <w:i/>
+                    <w:sz w:val="24"/>
+                    <w:szCs w:val="24"/>
+                  </w:rPr>
+                </m:ctrlPr>
+              </m:sub>
+              <m:sup>
+                <m:r>
+                  <w:rPr>
+                    <w:rFonts w:ascii="Cambria Math" w:hAnsi="Cambria Math" w:cs="Times New Roman"/>
+                    <w:sz w:val="24"/>
+                    <w:szCs w:val="24"/>
+                  </w:rPr>
+                  <m:t>n</m:t>
+                </m:r>
+                <m:ctrlPr>
+                  <w:rPr>
+                    <w:rFonts w:ascii="Cambria Math" w:hAnsi="Cambria Math" w:cs="Times New Roman"/>
+                    <w:i/>
+                    <w:sz w:val="24"/>
+                    <w:szCs w:val="24"/>
+                  </w:rPr>
+                </m:ctrlPr>
+              </m:sup>
+              <m:e>
+                <m:sSubSup>
+                  <m:sSubSupPr>
+                    <m:ctrlPr>
+                      <w:rPr>
+                        <w:rFonts w:ascii="Cambria Math" w:hAnsi="Cambria Math" w:cs="Times New Roman"/>
+                        <w:i/>
+                        <w:sz w:val="24"/>
+                        <w:szCs w:val="24"/>
+                      </w:rPr>
+                    </m:ctrlPr>
+                  </m:sSubSupPr>
+                  <m:e>
+                    <m:r>
+                      <w:rPr>
+                        <w:rFonts w:ascii="Cambria Math" w:hAnsi="Cambria Math" w:cs="Times New Roman"/>
+                        <w:sz w:val="24"/>
+                        <w:szCs w:val="24"/>
+                      </w:rPr>
+                      <m:t>x</m:t>
+                    </m:r>
+                  </m:e>
+                  <m:sub>
+                    <m:r>
+                      <w:rPr>
+                        <w:rFonts w:ascii="Cambria Math" w:hAnsi="Cambria Math" w:cs="Times New Roman"/>
+                        <w:sz w:val="24"/>
+                        <w:szCs w:val="24"/>
+                      </w:rPr>
+                      <m:t>i</m:t>
+                    </m:r>
+                  </m:sub>
+                  <m:sup>
+                    <m:r>
+                      <w:rPr>
+                        <w:rFonts w:ascii="Cambria Math" w:hAnsi="Cambria Math" w:cs="Times New Roman"/>
+                        <w:sz w:val="24"/>
+                        <w:szCs w:val="24"/>
+                      </w:rPr>
+                      <m:t>2</m:t>
+                    </m:r>
+                  </m:sup>
+                </m:sSubSup>
+                <m:ctrlPr>
+                  <w:rPr>
+                    <w:rFonts w:ascii="Cambria Math" w:hAnsi="Cambria Math" w:cs="Times New Roman"/>
+                    <w:i/>
+                    <w:sz w:val="24"/>
+                    <w:szCs w:val="24"/>
+                  </w:rPr>
+                </m:ctrlPr>
+              </m:e>
+            </m:nary>
+            <m:r>
+              <w:rPr>
+                <w:rFonts w:ascii="Cambria Math" w:hAnsi="Cambria Math" w:cs="Times New Roman"/>
+                <w:sz w:val="24"/>
+                <w:szCs w:val="24"/>
+              </w:rPr>
+              <m:t>-n</m:t>
+            </m:r>
+            <m:sSup>
+              <m:sSupPr>
+                <m:ctrlPr>
+                  <w:rPr>
+                    <w:rFonts w:ascii="Cambria Math" w:hAnsi="Cambria Math" w:cs="Times New Roman"/>
+                    <w:sz w:val="24"/>
+                    <w:szCs w:val="24"/>
+                  </w:rPr>
+                </m:ctrlPr>
+              </m:sSupPr>
+              <m:e>
+                <m:acc>
+                  <m:accPr>
+                    <m:chr m:val="̅"/>
+                    <m:ctrlPr>
+                      <w:rPr>
+                        <w:rFonts w:ascii="Cambria Math" w:hAnsi="Cambria Math" w:cs="Times New Roman"/>
+                        <w:i/>
+                        <w:sz w:val="24"/>
+                        <w:szCs w:val="24"/>
+                      </w:rPr>
+                    </m:ctrlPr>
+                  </m:accPr>
+                  <m:e>
+                    <m:r>
+                      <w:rPr>
+                        <w:rFonts w:ascii="Cambria Math" w:hAnsi="Cambria Math" w:cs="Times New Roman"/>
+                        <w:sz w:val="24"/>
+                        <w:szCs w:val="24"/>
+                      </w:rPr>
+                      <m:t>x</m:t>
+                    </m:r>
+                  </m:e>
+                </m:acc>
+              </m:e>
+              <m:sup>
+                <m:r>
+                  <w:rPr>
+                    <w:rFonts w:ascii="Cambria Math" w:hAnsi="Cambria Math" w:cs="Times New Roman"/>
+                    <w:sz w:val="24"/>
+                    <w:szCs w:val="24"/>
+                  </w:rPr>
+                  <m:t>2</m:t>
+                </m:r>
+              </m:sup>
+            </m:sSup>
+            <m:acc>
+              <m:accPr>
+                <m:chr m:val="̅"/>
+                <m:ctrlPr>
+                  <w:rPr>
+                    <w:rFonts w:ascii="Cambria Math" w:hAnsi="Cambria Math" w:cs="Times New Roman"/>
+                    <w:sz w:val="24"/>
+                    <w:szCs w:val="24"/>
+                  </w:rPr>
+                </m:ctrlPr>
+              </m:accPr>
+              <m:e>
+                <m:r>
+                  <w:rPr>
+                    <w:rFonts w:ascii="Cambria Math" w:hAnsi="Cambria Math" w:cs="Times New Roman"/>
+                    <w:sz w:val="24"/>
+                    <w:szCs w:val="24"/>
+                  </w:rPr>
+                  <m:t>y</m:t>
+                </m:r>
+              </m:e>
+            </m:acc>
+            <m:r>
+              <w:rPr>
+                <w:rFonts w:ascii="Cambria Math" w:hAnsi="Cambria Math" w:cs="Times New Roman"/>
+                <w:sz w:val="24"/>
+                <w:szCs w:val="24"/>
+              </w:rPr>
+              <m:t>-</m:t>
+            </m:r>
+            <m:acc>
+              <m:accPr>
+                <m:chr m:val="̅"/>
+                <m:ctrlPr>
+                  <w:rPr>
+                    <w:rFonts w:ascii="Cambria Math" w:hAnsi="Cambria Math" w:cs="Times New Roman"/>
+                    <w:sz w:val="24"/>
+                    <w:szCs w:val="24"/>
+                  </w:rPr>
+                </m:ctrlPr>
+              </m:accPr>
+              <m:e>
+                <m:r>
+                  <w:rPr>
+                    <w:rFonts w:ascii="Cambria Math" w:hAnsi="Cambria Math" w:cs="Times New Roman"/>
+                    <w:sz w:val="24"/>
+                    <w:szCs w:val="24"/>
+                  </w:rPr>
+                  <m:t>x</m:t>
+                </m:r>
+              </m:e>
+            </m:acc>
+            <m:nary>
+              <m:naryPr>
+                <m:chr m:val="∑"/>
+                <m:ctrlPr>
+                  <w:rPr>
+                    <w:rFonts w:ascii="Cambria Math" w:hAnsi="Cambria Math" w:cs="Times New Roman"/>
+                    <w:sz w:val="24"/>
+                    <w:szCs w:val="24"/>
+                  </w:rPr>
+                </m:ctrlPr>
+              </m:naryPr>
+              <m:sub>
+                <m:r>
+                  <w:rPr>
+                    <w:rFonts w:ascii="Cambria Math" w:hAnsi="Cambria Math" w:cs="Times New Roman"/>
+                    <w:sz w:val="24"/>
+                    <w:szCs w:val="24"/>
+                  </w:rPr>
+                  <m:t>i=1</m:t>
+                </m:r>
+                <m:ctrlPr>
+                  <w:rPr>
+                    <w:rFonts w:ascii="Cambria Math" w:hAnsi="Cambria Math" w:cs="Times New Roman"/>
+                    <w:i/>
+                    <w:sz w:val="24"/>
+                    <w:szCs w:val="24"/>
+                  </w:rPr>
+                </m:ctrlPr>
+              </m:sub>
+              <m:sup>
+                <m:r>
+                  <w:rPr>
+                    <w:rFonts w:ascii="Cambria Math" w:hAnsi="Cambria Math" w:cs="Times New Roman"/>
+                    <w:sz w:val="24"/>
+                    <w:szCs w:val="24"/>
+                  </w:rPr>
+                  <m:t>n</m:t>
+                </m:r>
+                <m:ctrlPr>
+                  <w:rPr>
+                    <w:rFonts w:ascii="Cambria Math" w:hAnsi="Cambria Math" w:cs="Times New Roman"/>
+                    <w:i/>
+                    <w:sz w:val="24"/>
+                    <w:szCs w:val="24"/>
+                  </w:rPr>
+                </m:ctrlPr>
+              </m:sup>
+              <m:e>
+                <m:sSub>
+                  <m:sSubPr>
+                    <m:ctrlPr>
+                      <w:rPr>
+                        <w:rFonts w:ascii="Cambria Math" w:hAnsi="Cambria Math" w:cs="Times New Roman"/>
+                        <w:i/>
+                        <w:sz w:val="24"/>
+                        <w:szCs w:val="24"/>
+                      </w:rPr>
+                    </m:ctrlPr>
+                  </m:sSubPr>
+                  <m:e>
+                    <m:r>
+                      <w:rPr>
+                        <w:rFonts w:ascii="Cambria Math" w:hAnsi="Cambria Math" w:cs="Times New Roman"/>
+                        <w:sz w:val="24"/>
+                        <w:szCs w:val="24"/>
+                      </w:rPr>
+                      <m:t>x</m:t>
+                    </m:r>
+                  </m:e>
+                  <m:sub>
+                    <m:r>
+                      <w:rPr>
+                        <w:rFonts w:ascii="Cambria Math" w:hAnsi="Cambria Math" w:cs="Times New Roman"/>
+                        <w:sz w:val="24"/>
+                        <w:szCs w:val="24"/>
+                      </w:rPr>
+                      <m:t>i</m:t>
+                    </m:r>
+                  </m:sub>
+                </m:sSub>
+                <m:sSub>
+                  <m:sSubPr>
+                    <m:ctrlPr>
+                      <w:rPr>
+                        <w:rFonts w:ascii="Cambria Math" w:hAnsi="Cambria Math" w:cs="Times New Roman"/>
+                        <w:i/>
+                        <w:sz w:val="24"/>
+                        <w:szCs w:val="24"/>
+                      </w:rPr>
+                    </m:ctrlPr>
+                  </m:sSubPr>
+                  <m:e>
+                    <m:r>
+                      <w:rPr>
+                        <w:rFonts w:ascii="Cambria Math" w:hAnsi="Cambria Math" w:cs="Times New Roman"/>
+                        <w:sz w:val="24"/>
+                        <w:szCs w:val="24"/>
+                      </w:rPr>
+                      <m:t>y</m:t>
+                    </m:r>
+                  </m:e>
+                  <m:sub>
+                    <m:r>
+                      <w:rPr>
+                        <w:rFonts w:ascii="Cambria Math" w:hAnsi="Cambria Math" w:cs="Times New Roman"/>
+                        <w:sz w:val="24"/>
+                        <w:szCs w:val="24"/>
+                      </w:rPr>
+                      <m:t>i</m:t>
+                    </m:r>
+                  </m:sub>
+                </m:sSub>
+                <m:ctrlPr>
+                  <w:rPr>
+                    <w:rFonts w:ascii="Cambria Math" w:hAnsi="Cambria Math" w:cs="Times New Roman"/>
+                    <w:i/>
+                    <w:sz w:val="24"/>
+                    <w:szCs w:val="24"/>
+                  </w:rPr>
+                </m:ctrlPr>
+              </m:e>
+            </m:nary>
+            <m:r>
+              <w:rPr>
+                <w:rFonts w:ascii="Cambria Math" w:hAnsi="Cambria Math" w:cs="Times New Roman"/>
+                <w:sz w:val="24"/>
+                <w:szCs w:val="24"/>
+              </w:rPr>
+              <m:t>+n</m:t>
+            </m:r>
+            <m:sSup>
+              <m:sSupPr>
+                <m:ctrlPr>
+                  <w:rPr>
+                    <w:rFonts w:ascii="Cambria Math" w:hAnsi="Cambria Math" w:cs="Times New Roman"/>
+                    <w:sz w:val="24"/>
+                    <w:szCs w:val="24"/>
+                  </w:rPr>
+                </m:ctrlPr>
+              </m:sSupPr>
+              <m:e>
+                <m:acc>
+                  <m:accPr>
+                    <m:chr m:val="̅"/>
+                    <m:ctrlPr>
+                      <w:rPr>
+                        <w:rFonts w:ascii="Cambria Math" w:hAnsi="Cambria Math" w:cs="Times New Roman"/>
+                        <w:i/>
+                        <w:sz w:val="24"/>
+                        <w:szCs w:val="24"/>
+                      </w:rPr>
+                    </m:ctrlPr>
+                  </m:accPr>
+                  <m:e>
+                    <m:r>
+                      <w:rPr>
+                        <w:rFonts w:ascii="Cambria Math" w:hAnsi="Cambria Math" w:cs="Times New Roman"/>
+                        <w:sz w:val="24"/>
+                        <w:szCs w:val="24"/>
+                      </w:rPr>
+                      <m:t>x</m:t>
+                    </m:r>
+                  </m:e>
+                </m:acc>
+              </m:e>
+              <m:sup>
+                <m:r>
+                  <w:rPr>
+                    <w:rFonts w:ascii="Cambria Math" w:hAnsi="Cambria Math" w:cs="Times New Roman"/>
+                    <w:sz w:val="24"/>
+                    <w:szCs w:val="24"/>
+                  </w:rPr>
+                  <m:t>2</m:t>
+                </m:r>
+              </m:sup>
+            </m:sSup>
+            <m:acc>
+              <m:accPr>
+                <m:chr m:val="̅"/>
+                <m:ctrlPr>
+                  <w:rPr>
+                    <w:rFonts w:ascii="Cambria Math" w:hAnsi="Cambria Math" w:cs="Times New Roman"/>
+                    <w:sz w:val="24"/>
+                    <w:szCs w:val="24"/>
+                  </w:rPr>
+                </m:ctrlPr>
+              </m:accPr>
+              <m:e>
+                <m:r>
+                  <w:rPr>
+                    <w:rFonts w:ascii="Cambria Math" w:hAnsi="Cambria Math" w:cs="Times New Roman"/>
+                    <w:sz w:val="24"/>
+                    <w:szCs w:val="24"/>
+                  </w:rPr>
+                  <m:t>y</m:t>
+                </m:r>
+              </m:e>
+            </m:acc>
+            <m:ctrlPr>
+              <w:rPr>
+                <w:rFonts w:ascii="Cambria Math" w:hAnsi="Cambria Math" w:cs="Times New Roman"/>
+                <w:i/>
+                <w:sz w:val="24"/>
+                <w:szCs w:val="24"/>
+              </w:rPr>
+            </m:ctrlPr>
+          </m:num>
+          <m:den>
+            <m:nary>
+              <m:naryPr>
+                <m:chr m:val="∑"/>
+                <m:ctrlPr>
+                  <w:rPr>
+                    <w:rFonts w:ascii="Cambria Math" w:hAnsi="Cambria Math" w:cs="Times New Roman"/>
+                    <w:sz w:val="24"/>
+                    <w:szCs w:val="24"/>
+                  </w:rPr>
+                </m:ctrlPr>
+              </m:naryPr>
+              <m:sub>
+                <m:r>
+                  <w:rPr>
+                    <w:rFonts w:ascii="Cambria Math" w:hAnsi="Cambria Math" w:cs="Times New Roman"/>
+                    <w:sz w:val="24"/>
+                    <w:szCs w:val="24"/>
+                  </w:rPr>
+                  <m:t>i=1</m:t>
+                </m:r>
+                <m:ctrlPr>
+                  <w:rPr>
+                    <w:rFonts w:ascii="Cambria Math" w:hAnsi="Cambria Math" w:cs="Times New Roman"/>
+                    <w:i/>
+                    <w:sz w:val="24"/>
+                    <w:szCs w:val="24"/>
+                  </w:rPr>
+                </m:ctrlPr>
+              </m:sub>
+              <m:sup>
+                <m:r>
+                  <w:rPr>
+                    <w:rFonts w:ascii="Cambria Math" w:hAnsi="Cambria Math" w:cs="Times New Roman"/>
+                    <w:sz w:val="24"/>
+                    <w:szCs w:val="24"/>
+                  </w:rPr>
+                  <m:t>n</m:t>
+                </m:r>
+                <m:ctrlPr>
+                  <w:rPr>
+                    <w:rFonts w:ascii="Cambria Math" w:hAnsi="Cambria Math" w:cs="Times New Roman"/>
+                    <w:i/>
+                    <w:sz w:val="24"/>
+                    <w:szCs w:val="24"/>
+                  </w:rPr>
+                </m:ctrlPr>
+              </m:sup>
+              <m:e>
+                <m:sSubSup>
+                  <m:sSubSupPr>
+                    <m:ctrlPr>
+                      <w:rPr>
+                        <w:rFonts w:ascii="Cambria Math" w:hAnsi="Cambria Math" w:cs="Times New Roman"/>
+                        <w:i/>
+                        <w:sz w:val="24"/>
+                        <w:szCs w:val="24"/>
+                      </w:rPr>
+                    </m:ctrlPr>
+                  </m:sSubSupPr>
+                  <m:e>
+                    <m:r>
+                      <w:rPr>
+                        <w:rFonts w:ascii="Cambria Math" w:hAnsi="Cambria Math" w:cs="Times New Roman"/>
+                        <w:sz w:val="24"/>
+                        <w:szCs w:val="24"/>
+                      </w:rPr>
+                      <m:t>x</m:t>
+                    </m:r>
+                  </m:e>
+                  <m:sub>
+                    <m:r>
+                      <w:rPr>
+                        <w:rFonts w:ascii="Cambria Math" w:hAnsi="Cambria Math" w:cs="Times New Roman"/>
+                        <w:sz w:val="24"/>
+                        <w:szCs w:val="24"/>
+                      </w:rPr>
+                      <m:t>i</m:t>
+                    </m:r>
+                  </m:sub>
+                  <m:sup>
+                    <m:r>
+                      <w:rPr>
+                        <w:rFonts w:ascii="Cambria Math" w:hAnsi="Cambria Math" w:cs="Times New Roman"/>
+                        <w:sz w:val="24"/>
+                        <w:szCs w:val="24"/>
+                      </w:rPr>
+                      <m:t>2</m:t>
+                    </m:r>
+                  </m:sup>
+                </m:sSubSup>
+                <m:ctrlPr>
+                  <w:rPr>
+                    <w:rFonts w:ascii="Cambria Math" w:hAnsi="Cambria Math" w:cs="Times New Roman"/>
+                    <w:i/>
+                    <w:sz w:val="24"/>
+                    <w:szCs w:val="24"/>
+                  </w:rPr>
+                </m:ctrlPr>
+              </m:e>
+            </m:nary>
+            <m:r>
+              <w:rPr>
+                <w:rFonts w:ascii="Cambria Math" w:hAnsi="Cambria Math" w:cs="Times New Roman"/>
+                <w:sz w:val="24"/>
+                <w:szCs w:val="24"/>
+              </w:rPr>
+              <m:t>-n</m:t>
+            </m:r>
+            <m:acc>
+              <m:accPr>
+                <m:chr m:val="̅"/>
+                <m:ctrlPr>
+                  <w:rPr>
+                    <w:rFonts w:ascii="Cambria Math" w:hAnsi="Cambria Math" w:cs="Times New Roman"/>
+                    <w:sz w:val="24"/>
+                    <w:szCs w:val="24"/>
+                  </w:rPr>
+                </m:ctrlPr>
+              </m:accPr>
+              <m:e>
+                <m:sSup>
+                  <m:sSupPr>
+                    <m:ctrlPr>
+                      <w:rPr>
+                        <w:rFonts w:ascii="Cambria Math" w:hAnsi="Cambria Math" w:cs="Times New Roman"/>
+                        <w:i/>
+                        <w:sz w:val="24"/>
+                        <w:szCs w:val="24"/>
+                      </w:rPr>
+                    </m:ctrlPr>
+                  </m:sSupPr>
+                  <m:e>
+                    <m:r>
+                      <w:rPr>
+                        <w:rFonts w:ascii="Cambria Math" w:hAnsi="Cambria Math" w:cs="Times New Roman"/>
+                        <w:sz w:val="24"/>
+                        <w:szCs w:val="24"/>
+                      </w:rPr>
+                      <m:t>x</m:t>
+                    </m:r>
+                    <m:ctrlPr>
+                      <w:rPr>
+                        <w:rFonts w:ascii="Cambria Math" w:hAnsi="Cambria Math" w:cs="Times New Roman"/>
+                        <w:sz w:val="24"/>
+                        <w:szCs w:val="24"/>
+                      </w:rPr>
+                    </m:ctrlPr>
+                  </m:e>
+                  <m:sup>
+                    <m:r>
+                      <w:rPr>
+                        <w:rFonts w:ascii="Cambria Math" w:hAnsi="Cambria Math" w:cs="Times New Roman"/>
+                        <w:sz w:val="24"/>
+                        <w:szCs w:val="24"/>
+                      </w:rPr>
+                      <m:t>2</m:t>
+                    </m:r>
+                  </m:sup>
+                </m:sSup>
+              </m:e>
+            </m:acc>
+            <m:ctrlPr>
+              <w:rPr>
+                <w:rFonts w:ascii="Cambria Math" w:hAnsi="Cambria Math" w:cs="Times New Roman"/>
+                <w:i/>
+                <w:sz w:val="24"/>
+                <w:szCs w:val="24"/>
+              </w:rPr>
+            </m:ctrlPr>
+          </m:den>
+        </m:f>
+      </m:oMath>
+    </w:p>
+    <w:p>
+      <w:pPr>
+        <w:ind w:left="284"/>
+        <w:rPr>
+          <w:rFonts w:ascii="Times New Roman" w:hAnsi="Times New Roman" w:cs="Times New Roman"/>
+          <w:sz w:val="24"/>
+          <w:szCs w:val="24"/>
+        </w:rPr>
+      </w:pPr>
+      <w:r>
+        <w:rPr>
+          <w:rFonts w:ascii="Times New Roman" w:eastAsiaTheme="minorEastAsia" w:hAnsi="Times New Roman" w:cs="Times New Roman"/>
+          <w:sz w:val="24"/>
+          <w:szCs w:val="24"/>
+        </w:rPr>
+        <w:t xml:space="preserve">                                                          </w:t>
+      </w:r>
+      <m:oMath>
+        <m:sSub>
+          <m:sSubPr>
+            <m:ctrlPr>
+              <w:rPr>
+                <w:rFonts w:ascii="Cambria Math" w:hAnsi="Cambria Math" w:cs="Times New Roman"/>
+                <w:i/>
+                <w:sz w:val="24"/>
+                <w:szCs w:val="24"/>
+              </w:rPr>
+            </m:ctrlPr>
+          </m:sSubPr>
+          <m:e>
+            <m:r>
+              <m:rPr>
+                <m:sty m:val="p"/>
+              </m:rPr>
+              <w:rPr>
+                <w:rFonts w:ascii="Cambria Math" w:hAnsi="Cambria Math" w:cs="Times New Roman"/>
+                <w:sz w:val="24"/>
+                <w:szCs w:val="24"/>
+              </w:rPr>
+              <m:t>β</m:t>
+            </m:r>
+            <m:ctrlPr>
+              <w:rPr>
+                <w:rFonts w:ascii="Cambria Math" w:hAnsi="Cambria Math" w:cs="Times New Roman"/>
+                <w:sz w:val="24"/>
+                <w:szCs w:val="24"/>
+              </w:rPr>
+            </m:ctrlPr>
+          </m:e>
+          <m:sub>
+            <m:r>
+              <w:rPr>
+                <w:rFonts w:ascii="Cambria Math" w:hAnsi="Cambria Math" w:cs="Times New Roman"/>
+                <w:sz w:val="24"/>
+                <w:szCs w:val="24"/>
+              </w:rPr>
+              <m:t>0</m:t>
+            </m:r>
+          </m:sub>
+        </m:sSub>
+        <m:r>
+          <w:rPr>
+            <w:rFonts w:ascii="Cambria Math" w:hAnsi="Cambria Math" w:cs="Times New Roman"/>
+            <w:sz w:val="24"/>
+            <w:szCs w:val="24"/>
+          </w:rPr>
+          <m:t>=</m:t>
+        </m:r>
+        <m:f>
+          <m:fPr>
+            <m:ctrlPr>
+              <w:rPr>
+                <w:rFonts w:ascii="Cambria Math" w:hAnsi="Cambria Math" w:cs="Times New Roman"/>
+                <w:sz w:val="24"/>
+                <w:szCs w:val="24"/>
+              </w:rPr>
+            </m:ctrlPr>
+          </m:fPr>
+          <m:num>
+            <m:nary>
+              <m:naryPr>
+                <m:chr m:val="∑"/>
+                <m:ctrlPr>
+                  <w:rPr>
+                    <w:rFonts w:ascii="Cambria Math" w:hAnsi="Cambria Math" w:cs="Times New Roman"/>
+                    <w:sz w:val="24"/>
+                    <w:szCs w:val="24"/>
+                  </w:rPr>
+                </m:ctrlPr>
+              </m:naryPr>
+              <m:sub>
+                <m:r>
+                  <w:rPr>
+                    <w:rFonts w:ascii="Cambria Math" w:hAnsi="Cambria Math" w:cs="Times New Roman"/>
+                    <w:sz w:val="24"/>
+                    <w:szCs w:val="24"/>
+                  </w:rPr>
+                  <m:t>i=1</m:t>
+                </m:r>
+                <m:ctrlPr>
+                  <w:rPr>
+                    <w:rFonts w:ascii="Cambria Math" w:hAnsi="Cambria Math" w:cs="Times New Roman"/>
+                    <w:i/>
+                    <w:sz w:val="24"/>
+                    <w:szCs w:val="24"/>
+                  </w:rPr>
+                </m:ctrlPr>
+              </m:sub>
+              <m:sup>
+                <m:r>
+                  <w:rPr>
+                    <w:rFonts w:ascii="Cambria Math" w:hAnsi="Cambria Math" w:cs="Times New Roman"/>
+                    <w:sz w:val="24"/>
+                    <w:szCs w:val="24"/>
+                  </w:rPr>
+                  <m:t>n</m:t>
+                </m:r>
+                <m:ctrlPr>
+                  <w:rPr>
+                    <w:rFonts w:ascii="Cambria Math" w:hAnsi="Cambria Math" w:cs="Times New Roman"/>
+                    <w:i/>
+                    <w:sz w:val="24"/>
+                    <w:szCs w:val="24"/>
+                  </w:rPr>
+                </m:ctrlPr>
+              </m:sup>
+              <m:e>
+                <m:sSubSup>
+                  <m:sSubSupPr>
+                    <m:ctrlPr>
+                      <w:rPr>
+                        <w:rFonts w:ascii="Cambria Math" w:hAnsi="Cambria Math" w:cs="Times New Roman"/>
+                        <w:i/>
+                        <w:sz w:val="24"/>
+                        <w:szCs w:val="24"/>
+                      </w:rPr>
+                    </m:ctrlPr>
+                  </m:sSubSupPr>
+                  <m:e>
+                    <m:r>
+                      <w:rPr>
+                        <w:rFonts w:ascii="Cambria Math" w:hAnsi="Cambria Math" w:cs="Times New Roman"/>
+                        <w:sz w:val="24"/>
+                        <w:szCs w:val="24"/>
+                      </w:rPr>
+                      <m:t>x</m:t>
+                    </m:r>
+                  </m:e>
+                  <m:sub>
+                    <m:r>
+                      <w:rPr>
+                        <w:rFonts w:ascii="Cambria Math" w:hAnsi="Cambria Math" w:cs="Times New Roman"/>
+                        <w:sz w:val="24"/>
+                        <w:szCs w:val="24"/>
+                      </w:rPr>
+                      <m:t>i</m:t>
+                    </m:r>
+                  </m:sub>
+                  <m:sup>
+                    <m:r>
+                      <w:rPr>
+                        <w:rFonts w:ascii="Cambria Math" w:hAnsi="Cambria Math" w:cs="Times New Roman"/>
+                        <w:sz w:val="24"/>
+                        <w:szCs w:val="24"/>
+                      </w:rPr>
+                      <m:t>2</m:t>
+                    </m:r>
+                  </m:sup>
+                </m:sSubSup>
+                <m:acc>
+                  <m:accPr>
+                    <m:chr m:val="̅"/>
+                    <m:ctrlPr>
+                      <w:rPr>
+                        <w:rFonts w:ascii="Cambria Math" w:hAnsi="Cambria Math" w:cs="Times New Roman"/>
+                        <w:sz w:val="24"/>
+                        <w:szCs w:val="24"/>
+                      </w:rPr>
+                    </m:ctrlPr>
+                  </m:accPr>
+                  <m:e>
+                    <m:r>
+                      <w:rPr>
+                        <w:rFonts w:ascii="Cambria Math" w:hAnsi="Cambria Math" w:cs="Times New Roman"/>
+                        <w:sz w:val="24"/>
+                        <w:szCs w:val="24"/>
+                      </w:rPr>
+                      <m:t>y</m:t>
+                    </m:r>
+                  </m:e>
+                </m:acc>
+                <m:ctrlPr>
+                  <w:rPr>
+                    <w:rFonts w:ascii="Cambria Math" w:hAnsi="Cambria Math" w:cs="Times New Roman"/>
+                    <w:i/>
+                    <w:sz w:val="24"/>
+                    <w:szCs w:val="24"/>
+                  </w:rPr>
+                </m:ctrlPr>
+              </m:e>
+            </m:nary>
+            <m:r>
+              <w:rPr>
+                <w:rFonts w:ascii="Cambria Math" w:hAnsi="Cambria Math" w:cs="Times New Roman"/>
+                <w:sz w:val="24"/>
+                <w:szCs w:val="24"/>
+              </w:rPr>
+              <m:t>-</m:t>
+            </m:r>
+            <m:nary>
+              <m:naryPr>
+                <m:chr m:val="∑"/>
+                <m:ctrlPr>
+                  <w:rPr>
+                    <w:rFonts w:ascii="Cambria Math" w:hAnsi="Cambria Math" w:cs="Times New Roman"/>
+                    <w:sz w:val="24"/>
+                    <w:szCs w:val="24"/>
+                  </w:rPr>
+                </m:ctrlPr>
+              </m:naryPr>
+              <m:sub>
+                <m:r>
+                  <w:rPr>
+                    <w:rFonts w:ascii="Cambria Math" w:hAnsi="Cambria Math" w:cs="Times New Roman"/>
+                    <w:sz w:val="24"/>
+                    <w:szCs w:val="24"/>
+                  </w:rPr>
+                  <m:t>i=1</m:t>
+                </m:r>
+                <m:ctrlPr>
+                  <w:rPr>
+                    <w:rFonts w:ascii="Cambria Math" w:hAnsi="Cambria Math" w:cs="Times New Roman"/>
+                    <w:i/>
+                    <w:sz w:val="24"/>
+                    <w:szCs w:val="24"/>
+                  </w:rPr>
+                </m:ctrlPr>
+              </m:sub>
+              <m:sup>
+                <m:r>
+                  <w:rPr>
+                    <w:rFonts w:ascii="Cambria Math" w:hAnsi="Cambria Math" w:cs="Times New Roman"/>
+                    <w:sz w:val="24"/>
+                    <w:szCs w:val="24"/>
+                  </w:rPr>
+                  <m:t>n</m:t>
+                </m:r>
+                <m:ctrlPr>
+                  <w:rPr>
+                    <w:rFonts w:ascii="Cambria Math" w:hAnsi="Cambria Math" w:cs="Times New Roman"/>
+                    <w:i/>
+                    <w:sz w:val="24"/>
+                    <w:szCs w:val="24"/>
+                  </w:rPr>
+                </m:ctrlPr>
+              </m:sup>
+              <m:e>
+                <m:sSub>
+                  <m:sSubPr>
+                    <m:ctrlPr>
+                      <w:rPr>
+                        <w:rFonts w:ascii="Cambria Math" w:hAnsi="Cambria Math" w:cs="Times New Roman"/>
+                        <w:i/>
+                        <w:sz w:val="24"/>
+                        <w:szCs w:val="24"/>
+                      </w:rPr>
+                    </m:ctrlPr>
+                  </m:sSubPr>
+                  <m:e>
+                    <m:r>
+                      <w:rPr>
+                        <w:rFonts w:ascii="Cambria Math" w:hAnsi="Cambria Math" w:cs="Times New Roman"/>
+                        <w:sz w:val="24"/>
+                        <w:szCs w:val="24"/>
+                      </w:rPr>
+                      <m:t>x</m:t>
+                    </m:r>
+                  </m:e>
+                  <m:sub>
+                    <m:r>
+                      <w:rPr>
+                        <w:rFonts w:ascii="Cambria Math" w:hAnsi="Cambria Math" w:cs="Times New Roman"/>
+                        <w:sz w:val="24"/>
+                        <w:szCs w:val="24"/>
+                      </w:rPr>
+                      <m:t>i</m:t>
+                    </m:r>
+                  </m:sub>
+                </m:sSub>
+                <m:sSub>
+                  <m:sSubPr>
+                    <m:ctrlPr>
+                      <w:rPr>
+                        <w:rFonts w:ascii="Cambria Math" w:hAnsi="Cambria Math" w:cs="Times New Roman"/>
+                        <w:i/>
+                        <w:sz w:val="24"/>
+                        <w:szCs w:val="24"/>
+                      </w:rPr>
+                    </m:ctrlPr>
+                  </m:sSubPr>
+                  <m:e>
+                    <m:r>
+                      <w:rPr>
+                        <w:rFonts w:ascii="Cambria Math" w:hAnsi="Cambria Math" w:cs="Times New Roman"/>
+                        <w:sz w:val="24"/>
+                        <w:szCs w:val="24"/>
+                      </w:rPr>
+                      <m:t>y</m:t>
+                    </m:r>
+                  </m:e>
+                  <m:sub>
+                    <m:r>
+                      <w:rPr>
+                        <w:rFonts w:ascii="Cambria Math" w:hAnsi="Cambria Math" w:cs="Times New Roman"/>
+                        <w:sz w:val="24"/>
+                        <w:szCs w:val="24"/>
+                      </w:rPr>
+                      <m:t>i</m:t>
+                    </m:r>
+                  </m:sub>
+                </m:sSub>
+                <m:acc>
+                  <m:accPr>
+                    <m:chr m:val="̅"/>
+                    <m:ctrlPr>
+                      <w:rPr>
+                        <w:rFonts w:ascii="Cambria Math" w:hAnsi="Cambria Math" w:cs="Times New Roman"/>
+                        <w:sz w:val="24"/>
+                        <w:szCs w:val="24"/>
+                      </w:rPr>
+                    </m:ctrlPr>
+                  </m:accPr>
+                  <m:e>
+                    <m:r>
+                      <w:rPr>
+                        <w:rFonts w:ascii="Cambria Math" w:hAnsi="Cambria Math" w:cs="Times New Roman"/>
+                        <w:sz w:val="24"/>
+                        <w:szCs w:val="24"/>
+                      </w:rPr>
+                      <m:t>x</m:t>
+                    </m:r>
+                  </m:e>
+                </m:acc>
+                <m:ctrlPr>
+                  <w:rPr>
+                    <w:rFonts w:ascii="Cambria Math" w:hAnsi="Cambria Math" w:cs="Times New Roman"/>
+                    <w:i/>
+                    <w:sz w:val="24"/>
+                    <w:szCs w:val="24"/>
+                  </w:rPr>
+                </m:ctrlPr>
+              </m:e>
+            </m:nary>
+            <m:ctrlPr>
+              <w:rPr>
+                <w:rFonts w:ascii="Cambria Math" w:hAnsi="Cambria Math" w:cs="Times New Roman"/>
+                <w:i/>
+                <w:sz w:val="24"/>
+                <w:szCs w:val="24"/>
+              </w:rPr>
+            </m:ctrlPr>
+          </m:num>
+          <m:den>
+            <m:nary>
+              <m:naryPr>
+                <m:chr m:val="∑"/>
+                <m:ctrlPr>
+                  <w:rPr>
+                    <w:rFonts w:ascii="Cambria Math" w:hAnsi="Cambria Math" w:cs="Times New Roman"/>
+                    <w:sz w:val="24"/>
+                    <w:szCs w:val="24"/>
+                  </w:rPr>
+                </m:ctrlPr>
+              </m:naryPr>
+              <m:sub>
+                <m:r>
+                  <w:rPr>
+                    <w:rFonts w:ascii="Cambria Math" w:hAnsi="Cambria Math" w:cs="Times New Roman"/>
+                    <w:sz w:val="24"/>
+                    <w:szCs w:val="24"/>
+                  </w:rPr>
+                  <m:t>i=1</m:t>
+                </m:r>
+                <m:ctrlPr>
+                  <w:rPr>
+                    <w:rFonts w:ascii="Cambria Math" w:hAnsi="Cambria Math" w:cs="Times New Roman"/>
+                    <w:i/>
+                    <w:sz w:val="24"/>
+                    <w:szCs w:val="24"/>
+                  </w:rPr>
+                </m:ctrlPr>
+              </m:sub>
+              <m:sup>
+                <m:r>
+                  <w:rPr>
+                    <w:rFonts w:ascii="Cambria Math" w:hAnsi="Cambria Math" w:cs="Times New Roman"/>
+                    <w:sz w:val="24"/>
+                    <w:szCs w:val="24"/>
+                  </w:rPr>
+                  <m:t>n</m:t>
+                </m:r>
+                <m:ctrlPr>
+                  <w:rPr>
+                    <w:rFonts w:ascii="Cambria Math" w:hAnsi="Cambria Math" w:cs="Times New Roman"/>
+                    <w:i/>
+                    <w:sz w:val="24"/>
+                    <w:szCs w:val="24"/>
+                  </w:rPr>
+                </m:ctrlPr>
+              </m:sup>
+              <m:e>
+                <m:sSubSup>
+                  <m:sSubSupPr>
+                    <m:ctrlPr>
+                      <w:rPr>
+                        <w:rFonts w:ascii="Cambria Math" w:hAnsi="Cambria Math" w:cs="Times New Roman"/>
+                        <w:i/>
+                        <w:sz w:val="24"/>
+                        <w:szCs w:val="24"/>
+                      </w:rPr>
+                    </m:ctrlPr>
+                  </m:sSubSupPr>
+                  <m:e>
+                    <m:r>
+                      <w:rPr>
+                        <w:rFonts w:ascii="Cambria Math" w:hAnsi="Cambria Math" w:cs="Times New Roman"/>
+                        <w:sz w:val="24"/>
+                        <w:szCs w:val="24"/>
+                      </w:rPr>
+                      <m:t>x</m:t>
+                    </m:r>
+                  </m:e>
+                  <m:sub>
+                    <m:r>
+                      <w:rPr>
+                        <w:rFonts w:ascii="Cambria Math" w:hAnsi="Cambria Math" w:cs="Times New Roman"/>
+                        <w:sz w:val="24"/>
+                        <w:szCs w:val="24"/>
+                      </w:rPr>
+                      <m:t>i</m:t>
+                    </m:r>
+                  </m:sub>
+                  <m:sup>
+                    <m:r>
+                      <w:rPr>
+                        <w:rFonts w:ascii="Cambria Math" w:hAnsi="Cambria Math" w:cs="Times New Roman"/>
+                        <w:sz w:val="24"/>
+                        <w:szCs w:val="24"/>
+                      </w:rPr>
+                      <m:t>2</m:t>
+                    </m:r>
+                  </m:sup>
+                </m:sSubSup>
+                <m:ctrlPr>
+                  <w:rPr>
+                    <w:rFonts w:ascii="Cambria Math" w:hAnsi="Cambria Math" w:cs="Times New Roman"/>
+                    <w:i/>
+                    <w:sz w:val="24"/>
+                    <w:szCs w:val="24"/>
+                  </w:rPr>
+                </m:ctrlPr>
+              </m:e>
+            </m:nary>
+            <m:r>
+              <w:rPr>
+                <w:rFonts w:ascii="Cambria Math" w:hAnsi="Cambria Math" w:cs="Times New Roman"/>
+                <w:sz w:val="24"/>
+                <w:szCs w:val="24"/>
+              </w:rPr>
+              <m:t>-n</m:t>
+            </m:r>
+            <m:sSup>
+              <m:sSupPr>
+                <m:ctrlPr>
+                  <w:rPr>
+                    <w:rFonts w:ascii="Cambria Math" w:hAnsi="Cambria Math" w:cs="Times New Roman"/>
+                    <w:sz w:val="24"/>
+                    <w:szCs w:val="24"/>
+                  </w:rPr>
+                </m:ctrlPr>
+              </m:sSupPr>
+              <m:e>
+                <m:acc>
+                  <m:accPr>
+                    <m:chr m:val="̅"/>
+                    <m:ctrlPr>
+                      <w:rPr>
+                        <w:rFonts w:ascii="Cambria Math" w:hAnsi="Cambria Math" w:cs="Times New Roman"/>
+                        <w:i/>
+                        <w:sz w:val="24"/>
+                        <w:szCs w:val="24"/>
+                      </w:rPr>
+                    </m:ctrlPr>
+                  </m:accPr>
+                  <m:e>
+                    <m:r>
+                      <w:rPr>
+                        <w:rFonts w:ascii="Cambria Math" w:hAnsi="Cambria Math" w:cs="Times New Roman"/>
+                        <w:sz w:val="24"/>
+                        <w:szCs w:val="24"/>
+                      </w:rPr>
+                      <m:t>x</m:t>
+                    </m:r>
+                  </m:e>
+                </m:acc>
+              </m:e>
+              <m:sup>
+                <m:r>
+                  <w:rPr>
+                    <w:rFonts w:ascii="Cambria Math" w:hAnsi="Cambria Math" w:cs="Times New Roman"/>
+                    <w:sz w:val="24"/>
+                    <w:szCs w:val="24"/>
+                  </w:rPr>
+                  <m:t>2</m:t>
+                </m:r>
+              </m:sup>
+            </m:sSup>
+            <m:ctrlPr>
+              <w:rPr>
+                <w:rFonts w:ascii="Cambria Math" w:hAnsi="Cambria Math" w:cs="Times New Roman"/>
+                <w:i/>
+                <w:sz w:val="24"/>
+                <w:szCs w:val="24"/>
+              </w:rPr>
+            </m:ctrlPr>
+          </m:den>
+        </m:f>
+      </m:oMath>
     </w:p>
     <w:p>
       <w:pPr>
@@ -8667,13 +11585,40 @@
           <w:szCs w:val="24"/>
         </w:rPr>
       </w:pPr>
+    </w:p>
+    <w:p>
+      <w:pPr>
+        <w:spacing w:after="0"/>
+        <w:ind w:left="567"/>
+        <w:rPr>
+          <w:rFonts w:ascii="Times New Roman" w:hAnsi="Times New Roman" w:cs="Times New Roman"/>
+          <w:sz w:val="24"/>
+          <w:szCs w:val="24"/>
+        </w:rPr>
+      </w:pPr>
       <w:r>
         <w:rPr>
           <w:rFonts w:ascii="Times New Roman" w:hAnsi="Times New Roman" w:cs="Times New Roman"/>
           <w:sz w:val="24"/>
           <w:szCs w:val="24"/>
         </w:rPr>
-        <w:t>Tomando el logaritmo natural:</w:t>
+        <w:t>Tomando el logaritmo natural</w:t>
+      </w:r>
+      <w:r>
+        <w:rPr>
+          <w:rFonts w:ascii="Times New Roman" w:hAnsi="Times New Roman" w:cs="Times New Roman"/>
+          <w:sz w:val="24"/>
+          <w:szCs w:val="24"/>
+        </w:rPr>
+        <w:t xml:space="preserve"> se tiene que</w:t>
+      </w:r>
+      <w:r>
+        <w:rPr>
+          <w:rFonts w:ascii="Times New Roman" w:hAnsi="Times New Roman" w:cs="Times New Roman"/>
+          <w:sz w:val="24"/>
+          <w:szCs w:val="24"/>
+        </w:rPr>
+        <w:t>:</w:t>
       </w:r>
     </w:p>
     <w:p>
@@ -8685,7 +11630,6 @@
           <w:szCs w:val="24"/>
         </w:rPr>
       </w:pPr>
-      <w:commentRangeStart w:id="1"/>
       <m:oMathPara>
         <m:oMath>
           <m:r>
@@ -9397,16 +12341,6 @@
               </m:ctrlPr>
             </m:den>
           </m:f>
-          <w:commentRangeEnd w:id="1"/>
-          <m:r>
-            <m:rPr>
-              <m:sty m:val="p"/>
-            </m:rPr>
-            <w:rPr>
-              <w:rStyle w:val="CommentReference"/>
-            </w:rPr>
-            <w:commentReference w:id="1"/>
-          </m:r>
         </m:oMath>
       </m:oMathPara>
     </w:p>
@@ -9421,12 +12355,49 @@
           <w:szCs w:val="24"/>
         </w:rPr>
       </w:pPr>
+    </w:p>
+    <w:p>
+      <w:pPr>
+        <w:spacing w:after="0"/>
+        <w:ind w:left="567"/>
+        <w:jc w:val="both"/>
+        <w:rPr>
+          <w:rFonts w:ascii="Times New Roman" w:hAnsi="Times New Roman" w:cs="Times New Roman"/>
+          <w:sz w:val="24"/>
+          <w:szCs w:val="24"/>
+        </w:rPr>
+      </w:pPr>
+    </w:p>
+    <w:p>
+      <w:pPr>
+        <w:spacing w:after="0"/>
+        <w:ind w:left="567"/>
+        <w:jc w:val="both"/>
+        <w:rPr>
+          <w:rFonts w:ascii="Times New Roman" w:hAnsi="Times New Roman" w:cs="Times New Roman"/>
+          <w:sz w:val="24"/>
+          <w:szCs w:val="24"/>
+        </w:rPr>
+      </w:pPr>
+    </w:p>
+    <w:p>
+      <w:pPr>
+        <w:spacing w:after="0"/>
+        <w:ind w:left="567"/>
+        <w:jc w:val="both"/>
+        <w:rPr>
+          <w:rFonts w:ascii="Times New Roman" w:hAnsi="Times New Roman" w:cs="Times New Roman"/>
+          <w:sz w:val="24"/>
+          <w:szCs w:val="24"/>
+        </w:rPr>
+      </w:pPr>
       <w:r>
         <w:rPr>
           <w:rFonts w:ascii="Times New Roman" w:hAnsi="Times New Roman" w:cs="Times New Roman"/>
           <w:sz w:val="24"/>
           <w:szCs w:val="24"/>
         </w:rPr>
+        <w:lastRenderedPageBreak/>
         <w:t xml:space="preserve">Para maximizar </w:t>
       </w:r>
       <m:oMath>
@@ -10701,8 +13672,7 @@
     </w:p>
     <w:p>
       <w:pPr>
-        <w:spacing w:after="0"/>
-        <w:ind w:left="567"/>
+        <w:ind w:left="284"/>
         <w:rPr>
           <w:rFonts w:ascii="Times New Roman" w:hAnsi="Times New Roman" w:cs="Times New Roman"/>
           <w:sz w:val="24"/>
@@ -10718,149 +13688,6 @@
         <w:t xml:space="preserve">                                                </w:t>
       </w:r>
       <m:oMath>
-        <m:sSub>
-          <m:sSubPr>
-            <m:ctrlPr>
-              <w:rPr>
-                <w:rFonts w:ascii="Cambria Math" w:hAnsi="Cambria Math" w:cs="Times New Roman"/>
-                <w:i/>
-                <w:sz w:val="24"/>
-                <w:szCs w:val="24"/>
-              </w:rPr>
-            </m:ctrlPr>
-          </m:sSubPr>
-          <m:e>
-            <m:r>
-              <w:rPr>
-                <w:rFonts w:ascii="Cambria Math" w:hAnsi="Cambria Math" w:cs="Times New Roman"/>
-                <w:sz w:val="24"/>
-                <w:szCs w:val="24"/>
-              </w:rPr>
-              <m:t>β</m:t>
-            </m:r>
-          </m:e>
-          <m:sub>
-            <m:r>
-              <w:rPr>
-                <w:rFonts w:ascii="Cambria Math" w:hAnsi="Cambria Math" w:cs="Times New Roman"/>
-                <w:sz w:val="24"/>
-                <w:szCs w:val="24"/>
-              </w:rPr>
-              <m:t>0</m:t>
-            </m:r>
-          </m:sub>
-        </m:sSub>
-        <m:r>
-          <w:rPr>
-            <w:rFonts w:ascii="Cambria Math" w:hAnsi="Cambria Math" w:cs="Times New Roman"/>
-            <w:sz w:val="24"/>
-            <w:szCs w:val="24"/>
-          </w:rPr>
-          <m:t>=</m:t>
-        </m:r>
-        <m:acc>
-          <m:accPr>
-            <m:chr m:val="̅"/>
-            <m:ctrlPr>
-              <w:rPr>
-                <w:rFonts w:ascii="Cambria Math" w:hAnsi="Cambria Math" w:cs="Times New Roman"/>
-                <w:sz w:val="24"/>
-                <w:szCs w:val="24"/>
-              </w:rPr>
-            </m:ctrlPr>
-          </m:accPr>
-          <m:e>
-            <m:r>
-              <w:rPr>
-                <w:rFonts w:ascii="Cambria Math" w:hAnsi="Cambria Math" w:cs="Times New Roman"/>
-                <w:sz w:val="24"/>
-                <w:szCs w:val="24"/>
-              </w:rPr>
-              <m:t>y</m:t>
-            </m:r>
-          </m:e>
-        </m:acc>
-        <m:r>
-          <w:rPr>
-            <w:rFonts w:ascii="Cambria Math" w:hAnsi="Cambria Math" w:cs="Times New Roman"/>
-            <w:sz w:val="24"/>
-            <w:szCs w:val="24"/>
-          </w:rPr>
-          <m:t>-</m:t>
-        </m:r>
-        <m:sSub>
-          <m:sSubPr>
-            <m:ctrlPr>
-              <w:rPr>
-                <w:rFonts w:ascii="Cambria Math" w:hAnsi="Cambria Math" w:cs="Times New Roman"/>
-                <w:i/>
-                <w:sz w:val="24"/>
-                <w:szCs w:val="24"/>
-              </w:rPr>
-            </m:ctrlPr>
-          </m:sSubPr>
-          <m:e>
-            <m:r>
-              <w:rPr>
-                <w:rFonts w:ascii="Cambria Math" w:hAnsi="Cambria Math" w:cs="Times New Roman"/>
-                <w:sz w:val="24"/>
-                <w:szCs w:val="24"/>
-              </w:rPr>
-              <m:t>β</m:t>
-            </m:r>
-          </m:e>
-          <m:sub>
-            <m:r>
-              <w:rPr>
-                <w:rFonts w:ascii="Cambria Math" w:hAnsi="Cambria Math" w:cs="Times New Roman"/>
-                <w:sz w:val="24"/>
-                <w:szCs w:val="24"/>
-              </w:rPr>
-              <m:t>1</m:t>
-            </m:r>
-          </m:sub>
-        </m:sSub>
-        <m:acc>
-          <m:accPr>
-            <m:chr m:val="̅"/>
-            <m:ctrlPr>
-              <w:rPr>
-                <w:rFonts w:ascii="Cambria Math" w:hAnsi="Cambria Math" w:cs="Times New Roman"/>
-                <w:sz w:val="24"/>
-                <w:szCs w:val="24"/>
-              </w:rPr>
-            </m:ctrlPr>
-          </m:accPr>
-          <m:e>
-            <m:r>
-              <w:rPr>
-                <w:rFonts w:ascii="Cambria Math" w:hAnsi="Cambria Math" w:cs="Times New Roman"/>
-                <w:sz w:val="24"/>
-                <w:szCs w:val="24"/>
-              </w:rPr>
-              <m:t>x</m:t>
-            </m:r>
-          </m:e>
-        </m:acc>
-        <m:r>
-          <w:rPr>
-            <w:rFonts w:ascii="Cambria Math" w:hAnsi="Cambria Math" w:cs="Times New Roman"/>
-            <w:sz w:val="24"/>
-            <w:szCs w:val="24"/>
-          </w:rPr>
-          <m:t>,</m:t>
-        </m:r>
-        <m:r>
-          <m:rPr>
-            <m:sty m:val="p"/>
-          </m:rPr>
-          <w:rPr>
-            <w:rFonts w:ascii="Cambria Math" w:hAnsi="Cambria Math" w:cs="Times New Roman"/>
-            <w:sz w:val="24"/>
-            <w:szCs w:val="24"/>
-          </w:rPr>
-          <m:t> </m:t>
-        </m:r>
         <m:sSub>
           <m:sSubPr>
             <m:ctrlPr>
@@ -11297,6 +14124,644 @@
                 </m:ctrlPr>
               </m:e>
             </m:nary>
+            <m:ctrlPr>
+              <w:rPr>
+                <w:rFonts w:ascii="Cambria Math" w:hAnsi="Cambria Math" w:cs="Times New Roman"/>
+                <w:i/>
+                <w:sz w:val="24"/>
+                <w:szCs w:val="24"/>
+              </w:rPr>
+            </m:ctrlPr>
+          </m:den>
+        </m:f>
+        <m:r>
+          <w:rPr>
+            <w:rFonts w:ascii="Cambria Math" w:hAnsi="Cambria Math" w:cs="Times New Roman"/>
+            <w:sz w:val="24"/>
+            <w:szCs w:val="24"/>
+          </w:rPr>
+          <m:t>=</m:t>
+        </m:r>
+        <m:f>
+          <m:fPr>
+            <m:ctrlPr>
+              <w:rPr>
+                <w:rFonts w:ascii="Cambria Math" w:hAnsi="Cambria Math" w:cs="Times New Roman"/>
+                <w:sz w:val="24"/>
+                <w:szCs w:val="24"/>
+              </w:rPr>
+            </m:ctrlPr>
+          </m:fPr>
+          <m:num>
+            <m:r>
+              <m:rPr>
+                <m:nor/>
+              </m:rPr>
+              <w:rPr>
+                <w:rFonts w:ascii="Cambria Math" w:hAnsi="Cambria Math" w:cs="Times New Roman"/>
+                <w:sz w:val="24"/>
+                <w:szCs w:val="24"/>
+              </w:rPr>
+              <m:t>Cov</m:t>
+            </m:r>
+            <m:d>
+              <m:dPr>
+                <m:ctrlPr>
+                  <w:rPr>
+                    <w:rFonts w:ascii="Cambria Math" w:hAnsi="Cambria Math" w:cs="Times New Roman"/>
+                    <w:i/>
+                    <w:sz w:val="24"/>
+                    <w:szCs w:val="24"/>
+                  </w:rPr>
+                </m:ctrlPr>
+              </m:dPr>
+              <m:e>
+                <m:r>
+                  <w:rPr>
+                    <w:rFonts w:ascii="Cambria Math" w:hAnsi="Cambria Math" w:cs="Times New Roman"/>
+                    <w:sz w:val="24"/>
+                    <w:szCs w:val="24"/>
+                  </w:rPr>
+                  <m:t>X</m:t>
+                </m:r>
+                <m:r>
+                  <w:rPr>
+                    <w:rFonts w:ascii="Cambria Math" w:hAnsi="Cambria Math" w:cs="Times New Roman"/>
+                    <w:sz w:val="24"/>
+                    <w:szCs w:val="24"/>
+                  </w:rPr>
+                  <m:t>,</m:t>
+                </m:r>
+                <m:r>
+                  <w:rPr>
+                    <w:rFonts w:ascii="Cambria Math" w:hAnsi="Cambria Math" w:cs="Times New Roman"/>
+                    <w:sz w:val="24"/>
+                    <w:szCs w:val="24"/>
+                  </w:rPr>
+                  <m:t>Y</m:t>
+                </m:r>
+              </m:e>
+            </m:d>
+            <m:ctrlPr>
+              <w:rPr>
+                <w:rFonts w:ascii="Cambria Math" w:hAnsi="Cambria Math" w:cs="Times New Roman"/>
+                <w:i/>
+                <w:sz w:val="24"/>
+                <w:szCs w:val="24"/>
+              </w:rPr>
+            </m:ctrlPr>
+          </m:num>
+          <m:den>
+            <m:r>
+              <m:rPr>
+                <m:nor/>
+              </m:rPr>
+              <w:rPr>
+                <w:rFonts w:ascii="Cambria Math" w:hAnsi="Cambria Math" w:cs="Times New Roman"/>
+                <w:sz w:val="24"/>
+                <w:szCs w:val="24"/>
+              </w:rPr>
+              <m:t>Var</m:t>
+            </m:r>
+            <m:d>
+              <m:dPr>
+                <m:ctrlPr>
+                  <w:rPr>
+                    <w:rFonts w:ascii="Cambria Math" w:hAnsi="Cambria Math" w:cs="Times New Roman"/>
+                    <w:i/>
+                    <w:sz w:val="24"/>
+                    <w:szCs w:val="24"/>
+                  </w:rPr>
+                </m:ctrlPr>
+              </m:dPr>
+              <m:e>
+                <m:r>
+                  <w:rPr>
+                    <w:rFonts w:ascii="Cambria Math" w:hAnsi="Cambria Math" w:cs="Times New Roman"/>
+                    <w:sz w:val="24"/>
+                    <w:szCs w:val="24"/>
+                  </w:rPr>
+                  <m:t>X</m:t>
+                </m:r>
+              </m:e>
+            </m:d>
+            <m:ctrlPr>
+              <w:rPr>
+                <w:rFonts w:ascii="Cambria Math" w:hAnsi="Cambria Math" w:cs="Times New Roman"/>
+                <w:i/>
+                <w:sz w:val="24"/>
+                <w:szCs w:val="24"/>
+              </w:rPr>
+            </m:ctrlPr>
+          </m:den>
+        </m:f>
+        <m:r>
+          <w:rPr>
+            <w:rFonts w:ascii="Cambria Math" w:hAnsi="Cambria Math" w:cs="Times New Roman"/>
+            <w:sz w:val="24"/>
+            <w:szCs w:val="24"/>
+          </w:rPr>
+          <m:t xml:space="preserve">, </m:t>
+        </m:r>
+        <m:sSub>
+          <m:sSubPr>
+            <m:ctrlPr>
+              <w:rPr>
+                <w:rFonts w:ascii="Cambria Math" w:hAnsi="Cambria Math" w:cs="Times New Roman"/>
+                <w:i/>
+                <w:sz w:val="24"/>
+                <w:szCs w:val="24"/>
+              </w:rPr>
+            </m:ctrlPr>
+          </m:sSubPr>
+          <m:e>
+            <m:r>
+              <m:rPr>
+                <m:sty m:val="p"/>
+              </m:rPr>
+              <w:rPr>
+                <w:rFonts w:ascii="Cambria Math" w:hAnsi="Cambria Math" w:cs="Times New Roman"/>
+                <w:sz w:val="24"/>
+                <w:szCs w:val="24"/>
+              </w:rPr>
+              <m:t>β</m:t>
+            </m:r>
+            <m:ctrlPr>
+              <w:rPr>
+                <w:rFonts w:ascii="Cambria Math" w:hAnsi="Cambria Math" w:cs="Times New Roman"/>
+                <w:sz w:val="24"/>
+                <w:szCs w:val="24"/>
+              </w:rPr>
+            </m:ctrlPr>
+          </m:e>
+          <m:sub>
+            <m:r>
+              <w:rPr>
+                <w:rFonts w:ascii="Cambria Math" w:hAnsi="Cambria Math" w:cs="Times New Roman"/>
+                <w:sz w:val="24"/>
+                <w:szCs w:val="24"/>
+              </w:rPr>
+              <m:t>0</m:t>
+            </m:r>
+          </m:sub>
+        </m:sSub>
+        <m:r>
+          <w:rPr>
+            <w:rFonts w:ascii="Cambria Math" w:hAnsi="Cambria Math" w:cs="Times New Roman"/>
+            <w:sz w:val="24"/>
+            <w:szCs w:val="24"/>
+          </w:rPr>
+          <m:t>=</m:t>
+        </m:r>
+        <m:f>
+          <m:fPr>
+            <m:ctrlPr>
+              <w:rPr>
+                <w:rFonts w:ascii="Cambria Math" w:hAnsi="Cambria Math" w:cs="Times New Roman"/>
+                <w:sz w:val="24"/>
+                <w:szCs w:val="24"/>
+              </w:rPr>
+            </m:ctrlPr>
+          </m:fPr>
+          <m:num>
+            <m:nary>
+              <m:naryPr>
+                <m:chr m:val="∑"/>
+                <m:ctrlPr>
+                  <w:rPr>
+                    <w:rFonts w:ascii="Cambria Math" w:hAnsi="Cambria Math" w:cs="Times New Roman"/>
+                    <w:sz w:val="24"/>
+                    <w:szCs w:val="24"/>
+                  </w:rPr>
+                </m:ctrlPr>
+              </m:naryPr>
+              <m:sub>
+                <m:r>
+                  <w:rPr>
+                    <w:rFonts w:ascii="Cambria Math" w:hAnsi="Cambria Math" w:cs="Times New Roman"/>
+                    <w:sz w:val="24"/>
+                    <w:szCs w:val="24"/>
+                  </w:rPr>
+                  <m:t>i=1</m:t>
+                </m:r>
+                <m:ctrlPr>
+                  <w:rPr>
+                    <w:rFonts w:ascii="Cambria Math" w:hAnsi="Cambria Math" w:cs="Times New Roman"/>
+                    <w:i/>
+                    <w:sz w:val="24"/>
+                    <w:szCs w:val="24"/>
+                  </w:rPr>
+                </m:ctrlPr>
+              </m:sub>
+              <m:sup>
+                <m:r>
+                  <w:rPr>
+                    <w:rFonts w:ascii="Cambria Math" w:hAnsi="Cambria Math" w:cs="Times New Roman"/>
+                    <w:sz w:val="24"/>
+                    <w:szCs w:val="24"/>
+                  </w:rPr>
+                  <m:t>n</m:t>
+                </m:r>
+                <m:ctrlPr>
+                  <w:rPr>
+                    <w:rFonts w:ascii="Cambria Math" w:hAnsi="Cambria Math" w:cs="Times New Roman"/>
+                    <w:i/>
+                    <w:sz w:val="24"/>
+                    <w:szCs w:val="24"/>
+                  </w:rPr>
+                </m:ctrlPr>
+              </m:sup>
+              <m:e>
+                <m:sSubSup>
+                  <m:sSubSupPr>
+                    <m:ctrlPr>
+                      <w:rPr>
+                        <w:rFonts w:ascii="Cambria Math" w:hAnsi="Cambria Math" w:cs="Times New Roman"/>
+                        <w:i/>
+                        <w:sz w:val="24"/>
+                        <w:szCs w:val="24"/>
+                      </w:rPr>
+                    </m:ctrlPr>
+                  </m:sSubSupPr>
+                  <m:e>
+                    <m:r>
+                      <w:rPr>
+                        <w:rFonts w:ascii="Cambria Math" w:hAnsi="Cambria Math" w:cs="Times New Roman"/>
+                        <w:sz w:val="24"/>
+                        <w:szCs w:val="24"/>
+                      </w:rPr>
+                      <m:t>x</m:t>
+                    </m:r>
+                  </m:e>
+                  <m:sub>
+                    <m:r>
+                      <w:rPr>
+                        <w:rFonts w:ascii="Cambria Math" w:hAnsi="Cambria Math" w:cs="Times New Roman"/>
+                        <w:sz w:val="24"/>
+                        <w:szCs w:val="24"/>
+                      </w:rPr>
+                      <m:t>i</m:t>
+                    </m:r>
+                  </m:sub>
+                  <m:sup>
+                    <m:r>
+                      <w:rPr>
+                        <w:rFonts w:ascii="Cambria Math" w:hAnsi="Cambria Math" w:cs="Times New Roman"/>
+                        <w:sz w:val="24"/>
+                        <w:szCs w:val="24"/>
+                      </w:rPr>
+                      <m:t>2</m:t>
+                    </m:r>
+                  </m:sup>
+                </m:sSubSup>
+                <m:acc>
+                  <m:accPr>
+                    <m:chr m:val="̅"/>
+                    <m:ctrlPr>
+                      <w:rPr>
+                        <w:rFonts w:ascii="Cambria Math" w:hAnsi="Cambria Math" w:cs="Times New Roman"/>
+                        <w:sz w:val="24"/>
+                        <w:szCs w:val="24"/>
+                      </w:rPr>
+                    </m:ctrlPr>
+                  </m:accPr>
+                  <m:e>
+                    <m:r>
+                      <w:rPr>
+                        <w:rFonts w:ascii="Cambria Math" w:hAnsi="Cambria Math" w:cs="Times New Roman"/>
+                        <w:sz w:val="24"/>
+                        <w:szCs w:val="24"/>
+                      </w:rPr>
+                      <m:t>y</m:t>
+                    </m:r>
+                  </m:e>
+                </m:acc>
+                <m:ctrlPr>
+                  <w:rPr>
+                    <w:rFonts w:ascii="Cambria Math" w:hAnsi="Cambria Math" w:cs="Times New Roman"/>
+                    <w:i/>
+                    <w:sz w:val="24"/>
+                    <w:szCs w:val="24"/>
+                  </w:rPr>
+                </m:ctrlPr>
+              </m:e>
+            </m:nary>
+            <m:r>
+              <w:rPr>
+                <w:rFonts w:ascii="Cambria Math" w:hAnsi="Cambria Math" w:cs="Times New Roman"/>
+                <w:sz w:val="24"/>
+                <w:szCs w:val="24"/>
+              </w:rPr>
+              <m:t>-</m:t>
+            </m:r>
+            <m:nary>
+              <m:naryPr>
+                <m:chr m:val="∑"/>
+                <m:ctrlPr>
+                  <w:rPr>
+                    <w:rFonts w:ascii="Cambria Math" w:hAnsi="Cambria Math" w:cs="Times New Roman"/>
+                    <w:sz w:val="24"/>
+                    <w:szCs w:val="24"/>
+                  </w:rPr>
+                </m:ctrlPr>
+              </m:naryPr>
+              <m:sub>
+                <m:r>
+                  <w:rPr>
+                    <w:rFonts w:ascii="Cambria Math" w:hAnsi="Cambria Math" w:cs="Times New Roman"/>
+                    <w:sz w:val="24"/>
+                    <w:szCs w:val="24"/>
+                  </w:rPr>
+                  <m:t>i=1</m:t>
+                </m:r>
+                <m:ctrlPr>
+                  <w:rPr>
+                    <w:rFonts w:ascii="Cambria Math" w:hAnsi="Cambria Math" w:cs="Times New Roman"/>
+                    <w:i/>
+                    <w:sz w:val="24"/>
+                    <w:szCs w:val="24"/>
+                  </w:rPr>
+                </m:ctrlPr>
+              </m:sub>
+              <m:sup>
+                <m:r>
+                  <w:rPr>
+                    <w:rFonts w:ascii="Cambria Math" w:hAnsi="Cambria Math" w:cs="Times New Roman"/>
+                    <w:sz w:val="24"/>
+                    <w:szCs w:val="24"/>
+                  </w:rPr>
+                  <m:t>n</m:t>
+                </m:r>
+                <m:ctrlPr>
+                  <w:rPr>
+                    <w:rFonts w:ascii="Cambria Math" w:hAnsi="Cambria Math" w:cs="Times New Roman"/>
+                    <w:i/>
+                    <w:sz w:val="24"/>
+                    <w:szCs w:val="24"/>
+                  </w:rPr>
+                </m:ctrlPr>
+              </m:sup>
+              <m:e>
+                <m:sSub>
+                  <m:sSubPr>
+                    <m:ctrlPr>
+                      <w:rPr>
+                        <w:rFonts w:ascii="Cambria Math" w:hAnsi="Cambria Math" w:cs="Times New Roman"/>
+                        <w:i/>
+                        <w:sz w:val="24"/>
+                        <w:szCs w:val="24"/>
+                      </w:rPr>
+                    </m:ctrlPr>
+                  </m:sSubPr>
+                  <m:e>
+                    <m:r>
+                      <w:rPr>
+                        <w:rFonts w:ascii="Cambria Math" w:hAnsi="Cambria Math" w:cs="Times New Roman"/>
+                        <w:sz w:val="24"/>
+                        <w:szCs w:val="24"/>
+                      </w:rPr>
+                      <m:t>x</m:t>
+                    </m:r>
+                  </m:e>
+                  <m:sub>
+                    <m:r>
+                      <w:rPr>
+                        <w:rFonts w:ascii="Cambria Math" w:hAnsi="Cambria Math" w:cs="Times New Roman"/>
+                        <w:sz w:val="24"/>
+                        <w:szCs w:val="24"/>
+                      </w:rPr>
+                      <m:t>i</m:t>
+                    </m:r>
+                  </m:sub>
+                </m:sSub>
+                <m:sSub>
+                  <m:sSubPr>
+                    <m:ctrlPr>
+                      <w:rPr>
+                        <w:rFonts w:ascii="Cambria Math" w:hAnsi="Cambria Math" w:cs="Times New Roman"/>
+                        <w:i/>
+                        <w:sz w:val="24"/>
+                        <w:szCs w:val="24"/>
+                      </w:rPr>
+                    </m:ctrlPr>
+                  </m:sSubPr>
+                  <m:e>
+                    <m:r>
+                      <w:rPr>
+                        <w:rFonts w:ascii="Cambria Math" w:hAnsi="Cambria Math" w:cs="Times New Roman"/>
+                        <w:sz w:val="24"/>
+                        <w:szCs w:val="24"/>
+                      </w:rPr>
+                      <m:t>y</m:t>
+                    </m:r>
+                  </m:e>
+                  <m:sub>
+                    <m:r>
+                      <w:rPr>
+                        <w:rFonts w:ascii="Cambria Math" w:hAnsi="Cambria Math" w:cs="Times New Roman"/>
+                        <w:sz w:val="24"/>
+                        <w:szCs w:val="24"/>
+                      </w:rPr>
+                      <m:t>i</m:t>
+                    </m:r>
+                  </m:sub>
+                </m:sSub>
+                <m:acc>
+                  <m:accPr>
+                    <m:chr m:val="̅"/>
+                    <m:ctrlPr>
+                      <w:rPr>
+                        <w:rFonts w:ascii="Cambria Math" w:hAnsi="Cambria Math" w:cs="Times New Roman"/>
+                        <w:sz w:val="24"/>
+                        <w:szCs w:val="24"/>
+                      </w:rPr>
+                    </m:ctrlPr>
+                  </m:accPr>
+                  <m:e>
+                    <m:r>
+                      <w:rPr>
+                        <w:rFonts w:ascii="Cambria Math" w:hAnsi="Cambria Math" w:cs="Times New Roman"/>
+                        <w:sz w:val="24"/>
+                        <w:szCs w:val="24"/>
+                      </w:rPr>
+                      <m:t>x</m:t>
+                    </m:r>
+                  </m:e>
+                </m:acc>
+                <m:ctrlPr>
+                  <w:rPr>
+                    <w:rFonts w:ascii="Cambria Math" w:hAnsi="Cambria Math" w:cs="Times New Roman"/>
+                    <w:i/>
+                    <w:sz w:val="24"/>
+                    <w:szCs w:val="24"/>
+                  </w:rPr>
+                </m:ctrlPr>
+              </m:e>
+            </m:nary>
+            <m:ctrlPr>
+              <w:rPr>
+                <w:rFonts w:ascii="Cambria Math" w:hAnsi="Cambria Math" w:cs="Times New Roman"/>
+                <w:i/>
+                <w:sz w:val="24"/>
+                <w:szCs w:val="24"/>
+              </w:rPr>
+            </m:ctrlPr>
+          </m:num>
+          <m:den>
+            <m:nary>
+              <m:naryPr>
+                <m:chr m:val="∑"/>
+                <m:ctrlPr>
+                  <w:rPr>
+                    <w:rFonts w:ascii="Cambria Math" w:hAnsi="Cambria Math" w:cs="Times New Roman"/>
+                    <w:sz w:val="24"/>
+                    <w:szCs w:val="24"/>
+                  </w:rPr>
+                </m:ctrlPr>
+              </m:naryPr>
+              <m:sub>
+                <m:r>
+                  <w:rPr>
+                    <w:rFonts w:ascii="Cambria Math" w:hAnsi="Cambria Math" w:cs="Times New Roman"/>
+                    <w:sz w:val="24"/>
+                    <w:szCs w:val="24"/>
+                  </w:rPr>
+                  <m:t>i=1</m:t>
+                </m:r>
+                <m:ctrlPr>
+                  <w:rPr>
+                    <w:rFonts w:ascii="Cambria Math" w:hAnsi="Cambria Math" w:cs="Times New Roman"/>
+                    <w:i/>
+                    <w:sz w:val="24"/>
+                    <w:szCs w:val="24"/>
+                  </w:rPr>
+                </m:ctrlPr>
+              </m:sub>
+              <m:sup>
+                <m:r>
+                  <w:rPr>
+                    <w:rFonts w:ascii="Cambria Math" w:hAnsi="Cambria Math" w:cs="Times New Roman"/>
+                    <w:sz w:val="24"/>
+                    <w:szCs w:val="24"/>
+                  </w:rPr>
+                  <m:t>n</m:t>
+                </m:r>
+                <m:ctrlPr>
+                  <w:rPr>
+                    <w:rFonts w:ascii="Cambria Math" w:hAnsi="Cambria Math" w:cs="Times New Roman"/>
+                    <w:i/>
+                    <w:sz w:val="24"/>
+                    <w:szCs w:val="24"/>
+                  </w:rPr>
+                </m:ctrlPr>
+              </m:sup>
+              <m:e>
+                <m:sSubSup>
+                  <m:sSubSupPr>
+                    <m:ctrlPr>
+                      <w:rPr>
+                        <w:rFonts w:ascii="Cambria Math" w:hAnsi="Cambria Math" w:cs="Times New Roman"/>
+                        <w:i/>
+                        <w:sz w:val="24"/>
+                        <w:szCs w:val="24"/>
+                      </w:rPr>
+                    </m:ctrlPr>
+                  </m:sSubSupPr>
+                  <m:e>
+                    <m:r>
+                      <w:rPr>
+                        <w:rFonts w:ascii="Cambria Math" w:hAnsi="Cambria Math" w:cs="Times New Roman"/>
+                        <w:sz w:val="24"/>
+                        <w:szCs w:val="24"/>
+                      </w:rPr>
+                      <m:t>x</m:t>
+                    </m:r>
+                  </m:e>
+                  <m:sub>
+                    <m:r>
+                      <w:rPr>
+                        <w:rFonts w:ascii="Cambria Math" w:hAnsi="Cambria Math" w:cs="Times New Roman"/>
+                        <w:sz w:val="24"/>
+                        <w:szCs w:val="24"/>
+                      </w:rPr>
+                      <m:t>i</m:t>
+                    </m:r>
+                  </m:sub>
+                  <m:sup>
+                    <m:r>
+                      <w:rPr>
+                        <w:rFonts w:ascii="Cambria Math" w:hAnsi="Cambria Math" w:cs="Times New Roman"/>
+                        <w:sz w:val="24"/>
+                        <w:szCs w:val="24"/>
+                      </w:rPr>
+                      <m:t>2</m:t>
+                    </m:r>
+                  </m:sup>
+                </m:sSubSup>
+                <m:ctrlPr>
+                  <w:rPr>
+                    <w:rFonts w:ascii="Cambria Math" w:hAnsi="Cambria Math" w:cs="Times New Roman"/>
+                    <w:i/>
+                    <w:sz w:val="24"/>
+                    <w:szCs w:val="24"/>
+                  </w:rPr>
+                </m:ctrlPr>
+              </m:e>
+            </m:nary>
+            <m:r>
+              <w:rPr>
+                <w:rFonts w:ascii="Cambria Math" w:hAnsi="Cambria Math" w:cs="Times New Roman"/>
+                <w:sz w:val="24"/>
+                <w:szCs w:val="24"/>
+              </w:rPr>
+              <m:t>-n</m:t>
+            </m:r>
+            <m:sSup>
+              <m:sSupPr>
+                <m:ctrlPr>
+                  <w:rPr>
+                    <w:rFonts w:ascii="Cambria Math" w:hAnsi="Cambria Math" w:cs="Times New Roman"/>
+                    <w:sz w:val="24"/>
+                    <w:szCs w:val="24"/>
+                  </w:rPr>
+                </m:ctrlPr>
+              </m:sSupPr>
+              <m:e>
+                <m:acc>
+                  <m:accPr>
+                    <m:chr m:val="̅"/>
+                    <m:ctrlPr>
+                      <w:rPr>
+                        <w:rFonts w:ascii="Cambria Math" w:hAnsi="Cambria Math" w:cs="Times New Roman"/>
+                        <w:i/>
+                        <w:sz w:val="24"/>
+                        <w:szCs w:val="24"/>
+                      </w:rPr>
+                    </m:ctrlPr>
+                  </m:accPr>
+                  <m:e>
+                    <m:r>
+                      <w:rPr>
+                        <w:rFonts w:ascii="Cambria Math" w:hAnsi="Cambria Math" w:cs="Times New Roman"/>
+                        <w:sz w:val="24"/>
+                        <w:szCs w:val="24"/>
+                      </w:rPr>
+                      <m:t>x</m:t>
+                    </m:r>
+                  </m:e>
+                </m:acc>
+              </m:e>
+              <m:sup>
+                <m:r>
+                  <w:rPr>
+                    <w:rFonts w:ascii="Cambria Math" w:hAnsi="Cambria Math" w:cs="Times New Roman"/>
+                    <w:sz w:val="24"/>
+                    <w:szCs w:val="24"/>
+                  </w:rPr>
+                  <m:t>2</m:t>
+                </m:r>
+              </m:sup>
+            </m:sSup>
             <m:ctrlPr>
               <w:rPr>
                 <w:rFonts w:ascii="Cambria Math" w:hAnsi="Cambria Math" w:cs="Times New Roman"/>
@@ -11950,7 +15415,6 @@
           <w:sz w:val="24"/>
           <w:szCs w:val="24"/>
         </w:rPr>
-        <w:lastRenderedPageBreak/>
         <w:t xml:space="preserve">Resolviendo para </w:t>
       </w:r>
       <m:oMath>
@@ -12656,7 +16120,6 @@
           <w:szCs w:val="24"/>
         </w:rPr>
       </w:pPr>
-      <w:commentRangeStart w:id="2"/>
       <w:r>
         <w:rPr>
           <w:rFonts w:ascii="Times New Roman" w:hAnsi="Times New Roman" w:cs="Times New Roman"/>
@@ -12717,13 +16180,6 @@
           <w:szCs w:val="24"/>
         </w:rPr>
         <w:t>definida como:</w:t>
-      </w:r>
-      <w:commentRangeEnd w:id="2"/>
-      <w:r>
-        <w:rPr>
-          <w:rStyle w:val="CommentReference"/>
-        </w:rPr>
-        <w:commentReference w:id="2"/>
       </w:r>
     </w:p>
     <w:p>
@@ -13759,16 +17215,7 @@
               <w:szCs w:val="24"/>
               <w:lang w:val="en-US"/>
             </w:rPr>
-            <m:t>X</m:t>
-          </m:r>
-          <m:r>
-            <w:rPr>
-              <w:rFonts w:ascii="Cambria Math" w:hAnsi="Cambria Math" w:cs="Times New Roman"/>
-              <w:sz w:val="24"/>
-              <w:szCs w:val="24"/>
-              <w:lang w:val="en-US"/>
-            </w:rPr>
-            <m:t>β</m:t>
+            <m:t>Xβ</m:t>
           </m:r>
         </m:oMath>
       </m:oMathPara>
@@ -14289,16 +17736,7 @@
               <w:szCs w:val="24"/>
               <w:lang w:val="en-US"/>
             </w:rPr>
-            <m:t>X</m:t>
-          </m:r>
-          <m:r>
-            <w:rPr>
-              <w:rFonts w:ascii="Cambria Math" w:hAnsi="Cambria Math" w:cs="Times New Roman"/>
-              <w:sz w:val="24"/>
-              <w:szCs w:val="24"/>
-              <w:lang w:val="en-US"/>
-            </w:rPr>
-            <m:t>β</m:t>
+            <m:t>Xβ</m:t>
           </m:r>
         </m:oMath>
       </m:oMathPara>
@@ -14328,7 +17766,11 @@
           <w:szCs w:val="24"/>
         </w:rPr>
       </w:pPr>
-      <w:r>
+    </w:p>
+    <w:p>
+      <w:pPr>
+        <w:spacing w:after="0"/>
+        <w:ind w:left="426"/>
         <w:rPr>
           <w:rFonts w:ascii="Times New Roman" w:hAnsi="Times New Roman" w:cs="Times New Roman"/>
           <w:b/>
@@ -14336,6 +17778,29 @@
           <w:sz w:val="24"/>
           <w:szCs w:val="24"/>
         </w:rPr>
+      </w:pPr>
+    </w:p>
+    <w:p>
+      <w:pPr>
+        <w:spacing w:after="0"/>
+        <w:ind w:left="426"/>
+        <w:rPr>
+          <w:rFonts w:ascii="Times New Roman" w:hAnsi="Times New Roman" w:cs="Times New Roman"/>
+          <w:b/>
+          <w:bCs/>
+          <w:sz w:val="24"/>
+          <w:szCs w:val="24"/>
+        </w:rPr>
+      </w:pPr>
+      <w:r>
+        <w:rPr>
+          <w:rFonts w:ascii="Times New Roman" w:hAnsi="Times New Roman" w:cs="Times New Roman"/>
+          <w:b/>
+          <w:bCs/>
+          <w:sz w:val="24"/>
+          <w:szCs w:val="24"/>
+        </w:rPr>
+        <w:lastRenderedPageBreak/>
         <w:t>Solución</w:t>
       </w:r>
     </w:p>
@@ -14897,20 +18362,6 @@
         </w:rPr>
         <w:t xml:space="preserve">por </w:t>
       </w:r>
-      <w:r>
-        <w:rPr>
-          <w:highlight w:val="yellow"/>
-        </w:rPr>
-        <w:t>(la izquierda)</w:t>
-      </w:r>
-      <w:r>
-        <w:rPr>
-          <w:rFonts w:ascii="Times New Roman" w:hAnsi="Times New Roman" w:cs="Times New Roman"/>
-          <w:sz w:val="24"/>
-          <w:szCs w:val="24"/>
-        </w:rPr>
-        <w:t xml:space="preserve"> </w:t>
-      </w:r>
       <m:oMath>
         <m:r>
           <w:rPr>
@@ -15233,7 +18684,6 @@
           <w:sz w:val="24"/>
           <w:szCs w:val="24"/>
         </w:rPr>
-        <w:lastRenderedPageBreak/>
         <w:t xml:space="preserve">De manera similar, en el término </w:t>
       </w:r>
       <m:oMath>
@@ -15382,32 +18832,7 @@
           <w:sz w:val="24"/>
           <w:szCs w:val="24"/>
         </w:rPr>
-        <w:t>. Al multiplicarlo</w:t>
-      </w:r>
-      <w:r>
-        <w:rPr>
-          <w:rFonts w:ascii="Times New Roman" w:hAnsi="Times New Roman" w:cs="Times New Roman"/>
-          <w:sz w:val="24"/>
-          <w:szCs w:val="24"/>
-        </w:rPr>
-        <w:t xml:space="preserve"> </w:t>
-      </w:r>
-      <w:r>
-        <w:rPr>
-          <w:rFonts w:ascii="Times New Roman" w:hAnsi="Times New Roman" w:cs="Times New Roman"/>
-          <w:sz w:val="24"/>
-          <w:szCs w:val="24"/>
-          <w:highlight w:val="yellow"/>
-        </w:rPr>
-        <w:t>(por la izquierda)</w:t>
-      </w:r>
-      <w:r>
-        <w:rPr>
-          <w:rFonts w:ascii="Times New Roman" w:hAnsi="Times New Roman" w:cs="Times New Roman"/>
-          <w:sz w:val="24"/>
-          <w:szCs w:val="24"/>
-        </w:rPr>
-        <w:t xml:space="preserve"> por </w:t>
+        <w:t xml:space="preserve">. Al multiplicarlo por </w:t>
       </w:r>
       <m:oMath>
         <m:r>
@@ -15722,15 +19147,7 @@
           <w:sz w:val="24"/>
           <w:szCs w:val="24"/>
         </w:rPr>
-        <w:t>D</w:t>
-      </w:r>
-      <w:r>
-        <w:rPr>
-          <w:rFonts w:ascii="Times New Roman" w:hAnsi="Times New Roman" w:cs="Times New Roman"/>
-          <w:sz w:val="24"/>
-          <w:szCs w:val="24"/>
-        </w:rPr>
-        <w:t xml:space="preserve">ado </w:t>
+        <w:t xml:space="preserve">Dado </w:t>
       </w:r>
       <w:r>
         <w:rPr>
@@ -16092,7 +19509,6 @@
           <w:i/>
           <w:sz w:val="24"/>
           <w:szCs w:val="24"/>
-          <w:highlight w:val="yellow"/>
         </w:rPr>
       </w:pPr>
       <m:oMathPara>
@@ -16105,7 +19521,6 @@
                   <w:i/>
                   <w:sz w:val="24"/>
                   <w:szCs w:val="24"/>
-                  <w:highlight w:val="yellow"/>
                 </w:rPr>
               </m:ctrlPr>
             </m:sSupPr>
@@ -16118,7 +19533,6 @@
                       <w:i/>
                       <w:sz w:val="24"/>
                       <w:szCs w:val="24"/>
-                      <w:highlight w:val="yellow"/>
                     </w:rPr>
                   </m:ctrlPr>
                 </m:dPr>
@@ -16131,7 +19545,6 @@
                           <w:i/>
                           <w:sz w:val="24"/>
                           <w:szCs w:val="24"/>
-                          <w:highlight w:val="yellow"/>
                         </w:rPr>
                       </m:ctrlPr>
                     </m:sSupPr>
@@ -16144,7 +19557,6 @@
                           <w:rFonts w:ascii="Cambria Math" w:hAnsi="Cambria Math" w:cs="Times New Roman"/>
                           <w:sz w:val="24"/>
                           <w:szCs w:val="24"/>
-                          <w:highlight w:val="yellow"/>
                         </w:rPr>
                         <m:t>β</m:t>
                       </m:r>
@@ -16155,7 +19567,6 @@
                           <w:rFonts w:ascii="Cambria Math" w:hAnsi="Cambria Math" w:cs="Times New Roman"/>
                           <w:sz w:val="24"/>
                           <w:szCs w:val="24"/>
-                          <w:highlight w:val="yellow"/>
                         </w:rPr>
                         <m:t>'</m:t>
                       </m:r>
@@ -16169,7 +19580,6 @@
                           <w:i/>
                           <w:sz w:val="24"/>
                           <w:szCs w:val="24"/>
-                          <w:highlight w:val="yellow"/>
                         </w:rPr>
                       </m:ctrlPr>
                     </m:sSupPr>
@@ -16179,7 +19589,6 @@
                           <w:rFonts w:ascii="Cambria Math" w:hAnsi="Cambria Math" w:cs="Times New Roman"/>
                           <w:sz w:val="24"/>
                           <w:szCs w:val="24"/>
-                          <w:highlight w:val="yellow"/>
                         </w:rPr>
                         <m:t>X</m:t>
                       </m:r>
@@ -16190,7 +19599,6 @@
                           <w:rFonts w:ascii="Cambria Math" w:hAnsi="Cambria Math" w:cs="Times New Roman"/>
                           <w:sz w:val="24"/>
                           <w:szCs w:val="24"/>
-                          <w:highlight w:val="yellow"/>
                         </w:rPr>
                         <m:t>'</m:t>
                       </m:r>
@@ -16201,7 +19609,6 @@
                       <w:rFonts w:ascii="Cambria Math" w:hAnsi="Cambria Math" w:cs="Times New Roman"/>
                       <w:sz w:val="24"/>
                       <w:szCs w:val="24"/>
-                      <w:highlight w:val="yellow"/>
                     </w:rPr>
                     <m:t>Y</m:t>
                   </m:r>
@@ -16214,7 +19621,6 @@
                   <w:rFonts w:ascii="Cambria Math" w:hAnsi="Cambria Math" w:cs="Times New Roman"/>
                   <w:sz w:val="24"/>
                   <w:szCs w:val="24"/>
-                  <w:highlight w:val="yellow"/>
                 </w:rPr>
                 <m:t>'</m:t>
               </m:r>
@@ -16225,18 +19631,8 @@
               <w:rFonts w:ascii="Cambria Math" w:hAnsi="Cambria Math" w:cs="Times New Roman"/>
               <w:sz w:val="24"/>
               <w:szCs w:val="24"/>
-              <w:highlight w:val="yellow"/>
             </w:rPr>
-            <m:t>=</m:t>
-          </m:r>
-          <m:r>
-            <w:rPr>
-              <w:rFonts w:ascii="Cambria Math" w:hAnsi="Cambria Math" w:cs="Times New Roman"/>
-              <w:sz w:val="24"/>
-              <w:szCs w:val="24"/>
-              <w:highlight w:val="yellow"/>
-            </w:rPr>
-            <m:t>(</m:t>
+            <m:t>=(</m:t>
           </m:r>
           <m:sSup>
             <m:sSupPr>
@@ -16247,7 +19643,6 @@
                   <w:iCs/>
                   <w:sz w:val="24"/>
                   <w:szCs w:val="24"/>
-                  <w:highlight w:val="yellow"/>
                 </w:rPr>
               </m:ctrlPr>
             </m:sSupPr>
@@ -16257,7 +19652,6 @@
                   <w:rFonts w:ascii="Cambria Math" w:hAnsi="Cambria Math" w:cs="Times New Roman"/>
                   <w:sz w:val="24"/>
                   <w:szCs w:val="24"/>
-                  <w:highlight w:val="yellow"/>
                 </w:rPr>
                 <m:t>X</m:t>
               </m:r>
@@ -16268,7 +19662,6 @@
                   <w:rFonts w:ascii="Cambria Math" w:hAnsi="Cambria Math" w:cs="Times New Roman"/>
                   <w:sz w:val="24"/>
                   <w:szCs w:val="24"/>
-                  <w:highlight w:val="yellow"/>
                 </w:rPr>
                 <m:t>'</m:t>
               </m:r>
@@ -16279,36 +19672,8 @@
               <w:rFonts w:ascii="Cambria Math" w:hAnsi="Cambria Math" w:cs="Times New Roman"/>
               <w:sz w:val="24"/>
               <w:szCs w:val="24"/>
-              <w:highlight w:val="yellow"/>
             </w:rPr>
-            <m:t>Y</m:t>
-          </m:r>
-          <m:r>
-            <w:rPr>
-              <w:rFonts w:ascii="Cambria Math" w:hAnsi="Cambria Math" w:cs="Times New Roman"/>
-              <w:sz w:val="24"/>
-              <w:szCs w:val="24"/>
-              <w:highlight w:val="yellow"/>
-            </w:rPr>
-            <m:t>)</m:t>
-          </m:r>
-          <m:r>
-            <w:rPr>
-              <w:rFonts w:ascii="Cambria Math" w:hAnsi="Cambria Math" w:cs="Times New Roman"/>
-              <w:sz w:val="24"/>
-              <w:szCs w:val="24"/>
-              <w:highlight w:val="yellow"/>
-            </w:rPr>
-            <m:t>'</m:t>
-          </m:r>
-          <m:r>
-            <w:rPr>
-              <w:rFonts w:ascii="Cambria Math" w:hAnsi="Cambria Math" w:cs="Times New Roman"/>
-              <w:sz w:val="24"/>
-              <w:szCs w:val="24"/>
-              <w:highlight w:val="yellow"/>
-            </w:rPr>
-            <m:t>β</m:t>
+            <m:t>Y)'β</m:t>
           </m:r>
         </m:oMath>
       </m:oMathPara>
@@ -16329,7 +19694,6 @@
           <w:i/>
           <w:sz w:val="24"/>
           <w:szCs w:val="24"/>
-          <w:highlight w:val="yellow"/>
         </w:rPr>
         <w:t xml:space="preserve">                </w:t>
       </w:r>
@@ -16339,7 +19703,6 @@
             <w:rFonts w:ascii="Cambria Math" w:hAnsi="Cambria Math" w:cs="Times New Roman"/>
             <w:sz w:val="24"/>
             <w:szCs w:val="24"/>
-            <w:highlight w:val="yellow"/>
           </w:rPr>
           <m:t>=</m:t>
         </m:r>
@@ -16352,7 +19715,6 @@
                 <w:iCs/>
                 <w:sz w:val="24"/>
                 <w:szCs w:val="24"/>
-                <w:highlight w:val="yellow"/>
               </w:rPr>
             </m:ctrlPr>
           </m:sSupPr>
@@ -16362,7 +19724,6 @@
                 <w:rFonts w:ascii="Cambria Math" w:hAnsi="Cambria Math" w:cs="Times New Roman"/>
                 <w:sz w:val="24"/>
                 <w:szCs w:val="24"/>
-                <w:highlight w:val="yellow"/>
               </w:rPr>
               <m:t>Y</m:t>
             </m:r>
@@ -16373,7 +19734,6 @@
                 <w:rFonts w:ascii="Cambria Math" w:hAnsi="Cambria Math" w:cs="Times New Roman"/>
                 <w:sz w:val="24"/>
                 <w:szCs w:val="24"/>
-                <w:highlight w:val="yellow"/>
               </w:rPr>
               <m:t>'</m:t>
             </m:r>
@@ -16384,7 +19744,6 @@
             <w:rFonts w:ascii="Cambria Math" w:hAnsi="Cambria Math" w:cs="Times New Roman"/>
             <w:sz w:val="24"/>
             <w:szCs w:val="24"/>
-            <w:highlight w:val="yellow"/>
           </w:rPr>
           <m:t>Xβ</m:t>
         </m:r>
@@ -16396,7 +19755,6 @@
           <w:iCs/>
           <w:sz w:val="24"/>
           <w:szCs w:val="24"/>
-          <w:highlight w:val="yellow"/>
         </w:rPr>
         <w:t xml:space="preserve"> </w:t>
       </w:r>
@@ -16534,7 +19892,6 @@
                   <w:i/>
                   <w:sz w:val="24"/>
                   <w:szCs w:val="24"/>
-                  <w:highlight w:val="yellow"/>
                 </w:rPr>
               </m:ctrlPr>
             </m:sSupPr>
@@ -16547,7 +19904,6 @@
                       <w:i/>
                       <w:sz w:val="24"/>
                       <w:szCs w:val="24"/>
-                      <w:highlight w:val="yellow"/>
                     </w:rPr>
                   </m:ctrlPr>
                 </m:dPr>
@@ -16560,7 +19916,6 @@
                           <w:i/>
                           <w:sz w:val="24"/>
                           <w:szCs w:val="24"/>
-                          <w:highlight w:val="yellow"/>
                         </w:rPr>
                       </m:ctrlPr>
                     </m:sSupPr>
@@ -16570,7 +19925,6 @@
                           <w:rFonts w:ascii="Cambria Math" w:hAnsi="Cambria Math" w:cs="Times New Roman"/>
                           <w:sz w:val="24"/>
                           <w:szCs w:val="24"/>
-                          <w:highlight w:val="yellow"/>
                         </w:rPr>
                         <m:t>β</m:t>
                       </m:r>
@@ -16581,7 +19935,6 @@
                           <w:rFonts w:ascii="Cambria Math" w:hAnsi="Cambria Math" w:cs="Times New Roman"/>
                           <w:sz w:val="24"/>
                           <w:szCs w:val="24"/>
-                          <w:highlight w:val="yellow"/>
                         </w:rPr>
                         <m:t>'</m:t>
                       </m:r>
@@ -16595,7 +19948,6 @@
                           <w:i/>
                           <w:sz w:val="24"/>
                           <w:szCs w:val="24"/>
-                          <w:highlight w:val="yellow"/>
                         </w:rPr>
                       </m:ctrlPr>
                     </m:sSupPr>
@@ -16605,7 +19957,6 @@
                           <w:rFonts w:ascii="Cambria Math" w:hAnsi="Cambria Math" w:cs="Times New Roman"/>
                           <w:sz w:val="24"/>
                           <w:szCs w:val="24"/>
-                          <w:highlight w:val="yellow"/>
                         </w:rPr>
                         <m:t>X</m:t>
                       </m:r>
@@ -16616,7 +19967,6 @@
                           <w:rFonts w:ascii="Cambria Math" w:hAnsi="Cambria Math" w:cs="Times New Roman"/>
                           <w:sz w:val="24"/>
                           <w:szCs w:val="24"/>
-                          <w:highlight w:val="yellow"/>
                         </w:rPr>
                         <m:t>'</m:t>
                       </m:r>
@@ -16627,7 +19977,6 @@
                       <w:rFonts w:ascii="Cambria Math" w:hAnsi="Cambria Math" w:cs="Times New Roman"/>
                       <w:sz w:val="24"/>
                       <w:szCs w:val="24"/>
-                      <w:highlight w:val="yellow"/>
                     </w:rPr>
                     <m:t>Y</m:t>
                   </m:r>
@@ -16640,7 +19989,6 @@
                   <w:rFonts w:ascii="Cambria Math" w:hAnsi="Cambria Math" w:cs="Times New Roman"/>
                   <w:sz w:val="24"/>
                   <w:szCs w:val="24"/>
-                  <w:highlight w:val="yellow"/>
                 </w:rPr>
                 <m:t>'</m:t>
               </m:r>
@@ -16651,7 +19999,6 @@
               <w:rFonts w:ascii="Cambria Math" w:hAnsi="Cambria Math" w:cs="Times New Roman"/>
               <w:sz w:val="24"/>
               <w:szCs w:val="24"/>
-              <w:highlight w:val="yellow"/>
             </w:rPr>
             <m:t>=</m:t>
           </m:r>
@@ -16693,15 +20040,7 @@
               <w:sz w:val="24"/>
               <w:szCs w:val="24"/>
             </w:rPr>
-            <m:t>X</m:t>
-          </m:r>
-          <m:r>
-            <w:rPr>
-              <w:rFonts w:ascii="Cambria Math" w:hAnsi="Cambria Math" w:cs="Times New Roman"/>
-              <w:sz w:val="24"/>
-              <w:szCs w:val="24"/>
-            </w:rPr>
-            <m:t>β</m:t>
+            <m:t>Xβ</m:t>
           </m:r>
         </m:oMath>
       </m:oMathPara>
@@ -16802,15 +20141,7 @@
             <w:sz w:val="24"/>
             <w:szCs w:val="24"/>
           </w:rPr>
-          <m:t>Y</m:t>
-        </m:r>
-        <m:r>
-          <w:rPr>
-            <w:rFonts w:ascii="Cambria Math" w:hAnsi="Cambria Math" w:cs="Times New Roman"/>
-            <w:sz w:val="24"/>
-            <w:szCs w:val="24"/>
-          </w:rPr>
-          <m:t xml:space="preserve"> </m:t>
+          <m:t xml:space="preserve">Y </m:t>
         </m:r>
       </m:oMath>
       <w:r>
@@ -16868,15 +20199,7 @@
             <w:sz w:val="24"/>
             <w:szCs w:val="24"/>
           </w:rPr>
-          <m:t>X</m:t>
-        </m:r>
-        <m:r>
-          <w:rPr>
-            <w:rFonts w:ascii="Cambria Math" w:hAnsi="Cambria Math" w:cs="Times New Roman"/>
-            <w:sz w:val="24"/>
-            <w:szCs w:val="24"/>
-          </w:rPr>
-          <m:t>β</m:t>
+          <m:t>Xβ</m:t>
         </m:r>
       </m:oMath>
       <w:r>
@@ -17280,7 +20603,7 @@
       </w:pPr>
     </w:p>
     <w:sectPr>
-      <w:footerReference w:type="default" r:id="rId12"/>
+      <w:footerReference w:type="default" r:id="rId8"/>
       <w:pgSz w:w="12240" w:h="15840"/>
       <w:pgMar w:top="1417" w:right="1701" w:bottom="1417" w:left="1701" w:header="708" w:footer="708" w:gutter="0"/>
       <w:cols w:space="708"/>
@@ -17288,83 +20611,6 @@
     </w:sectPr>
   </w:body>
 </w:document>
-</file>
-
-<file path=word/comments.xml><?xml version="1.0" encoding="utf-8"?>
-<w:comments xmlns:wpc="http://schemas.microsoft.com/office/word/2010/wordprocessingCanvas" xmlns:cx="http://schemas.microsoft.com/office/drawing/2014/chartex" xmlns:cx1="http://schemas.microsoft.com/office/drawing/2015/9/8/chartex" xmlns:cx2="http://schemas.microsoft.com/office/drawing/2015/10/21/chartex" xmlns:cx3="http://schemas.microsoft.com/office/drawing/2016/5/9/chartex" xmlns:cx4="http://schemas.microsoft.com/office/drawing/2016/5/10/chartex" xmlns:cx5="http://schemas.microsoft.com/office/drawing/2016/5/11/chartex" xmlns:cx6="http://schemas.microsoft.com/office/drawing/2016/5/12/chartex" xmlns:cx7="http://schemas.microsoft.com/office/drawing/2016/5/13/chartex" xmlns:cx8="http://schemas.microsoft.com/office/drawing/2016/5/14/chartex" xmlns:mc="http://schemas.openxmlformats.org/markup-compatibility/2006" xmlns:aink="http://schemas.microsoft.com/office/drawing/2016/ink" xmlns:am3d="http://schemas.microsoft.com/office/drawing/2017/model3d" xmlns:o="urn:schemas-microsoft-com:office:office" xmlns:oel="http://schemas.microsoft.com/office/2019/extlst" xmlns:r="http://schemas.openxmlformats.org/officeDocument/2006/relationships" xmlns:m="http://schemas.openxmlformats.org/officeDocument/2006/math" xmlns:v="urn:schemas-microsoft-com:vml" xmlns:wp14="http://schemas.microsoft.com/office/word/2010/wordprocessingDrawing" xmlns:wp="http://schemas.openxmlformats.org/drawingml/2006/wordprocessingDrawing" xmlns:w10="urn:schemas-microsoft-com:office:word" xmlns:w="http://schemas.openxmlformats.org/wordprocessingml/2006/main" xmlns:w14="http://schemas.microsoft.com/office/word/2010/wordml" xmlns:w15="http://schemas.microsoft.com/office/word/2012/wordml" xmlns:w16cex="http://schemas.microsoft.com/office/word/2018/wordml/cex" xmlns:w16cid="http://schemas.microsoft.com/office/word/2016/wordml/cid" xmlns:w16="http://schemas.microsoft.com/office/word/2018/wordml" xmlns:w16du="http://schemas.microsoft.com/office/word/2023/wordml/word16du" xmlns:w16sdtdh="http://schemas.microsoft.com/office/word/2020/wordml/sdtdatahash" xmlns:w16se="http://schemas.microsoft.com/office/word/2015/wordml/symex" xmlns:wpg="http://schemas.microsoft.com/office/word/2010/wordprocessingGroup" xmlns:wpi="http://schemas.microsoft.com/office/word/2010/wordprocessingInk" xmlns:wne="http://schemas.microsoft.com/office/word/2006/wordml" xmlns:wps="http://schemas.microsoft.com/office/word/2010/wordprocessingShape" mc:Ignorable="w14 w15 w16se w16cid w16 w16cex w16sdtdh w16du wp14">
-  <w:comment w:id="0" w:author="Salvador Rodriguez" w:date="2024-12-01T17:06:00Z" w:initials="SR">
-    <w:p>
-      <w:pPr>
-        <w:pStyle w:val="CommentText"/>
-      </w:pPr>
-      <w:r>
-        <w:rPr>
-          <w:rStyle w:val="CommentReference"/>
-        </w:rPr>
-        <w:annotationRef/>
-      </w:r>
-      <w:r>
-        <w:t>Agregar esta parte</w:t>
-      </w:r>
-    </w:p>
-  </w:comment>
-  <w:comment w:id="1" w:author="Salvador Rodriguez" w:date="2024-12-01T17:09:00Z" w:initials="SR">
-    <w:p>
-      <w:pPr>
-        <w:pStyle w:val="CommentText"/>
-      </w:pPr>
-      <w:r>
-        <w:rPr>
-          <w:rStyle w:val="CommentReference"/>
-        </w:rPr>
-        <w:annotationRef/>
-      </w:r>
-      <w:r>
-        <w:t>Esta es la mejor manera de representar esta función logarítmica.</w:t>
-      </w:r>
-    </w:p>
-  </w:comment>
-  <w:comment w:id="2" w:author="Salvador Rodriguez" w:date="2024-12-01T17:25:00Z" w:initials="SR">
-    <w:p>
-      <w:pPr>
-        <w:pStyle w:val="CommentText"/>
-      </w:pPr>
-      <w:r>
-        <w:rPr>
-          <w:rStyle w:val="CommentReference"/>
-        </w:rPr>
-        <w:annotationRef/>
-      </w:r>
-      <w:r>
-        <w:t>Falta revisar el problema 2</w:t>
-      </w:r>
-    </w:p>
-  </w:comment>
-</w:comments>
-</file>
-
-<file path=word/commentsExtended.xml><?xml version="1.0" encoding="utf-8"?>
-<w15:commentsEx xmlns:wpc="http://schemas.microsoft.com/office/word/2010/wordprocessingCanvas" xmlns:cx="http://schemas.microsoft.com/office/drawing/2014/chartex" xmlns:cx1="http://schemas.microsoft.com/office/drawing/2015/9/8/chartex" xmlns:cx2="http://schemas.microsoft.com/office/drawing/2015/10/21/chartex" xmlns:cx3="http://schemas.microsoft.com/office/drawing/2016/5/9/chartex" xmlns:cx4="http://schemas.microsoft.com/office/drawing/2016/5/10/chartex" xmlns:cx5="http://schemas.microsoft.com/office/drawing/2016/5/11/chartex" xmlns:cx6="http://schemas.microsoft.com/office/drawing/2016/5/12/chartex" xmlns:cx7="http://schemas.microsoft.com/office/drawing/2016/5/13/chartex" xmlns:cx8="http://schemas.microsoft.com/office/drawing/2016/5/14/chartex" xmlns:mc="http://schemas.openxmlformats.org/markup-compatibility/2006" xmlns:aink="http://schemas.microsoft.com/office/drawing/2016/ink" xmlns:am3d="http://schemas.microsoft.com/office/drawing/2017/model3d" xmlns:o="urn:schemas-microsoft-com:office:office" xmlns:oel="http://schemas.microsoft.com/office/2019/extlst" xmlns:r="http://schemas.openxmlformats.org/officeDocument/2006/relationships" xmlns:m="http://schemas.openxmlformats.org/officeDocument/2006/math" xmlns:v="urn:schemas-microsoft-com:vml" xmlns:wp14="http://schemas.microsoft.com/office/word/2010/wordprocessingDrawing" xmlns:wp="http://schemas.openxmlformats.org/drawingml/2006/wordprocessingDrawing" xmlns:w10="urn:schemas-microsoft-com:office:word" xmlns:w="http://schemas.openxmlformats.org/wordprocessingml/2006/main" xmlns:w14="http://schemas.microsoft.com/office/word/2010/wordml" xmlns:w15="http://schemas.microsoft.com/office/word/2012/wordml" xmlns:w16cex="http://schemas.microsoft.com/office/word/2018/wordml/cex" xmlns:w16cid="http://schemas.microsoft.com/office/word/2016/wordml/cid" xmlns:w16="http://schemas.microsoft.com/office/word/2018/wordml" xmlns:w16du="http://schemas.microsoft.com/office/word/2023/wordml/word16du" xmlns:w16sdtdh="http://schemas.microsoft.com/office/word/2020/wordml/sdtdatahash" xmlns:w16se="http://schemas.microsoft.com/office/word/2015/wordml/symex" xmlns:wpg="http://schemas.microsoft.com/office/word/2010/wordprocessingGroup" xmlns:wpi="http://schemas.microsoft.com/office/word/2010/wordprocessingInk" xmlns:wne="http://schemas.microsoft.com/office/word/2006/wordml" xmlns:wps="http://schemas.microsoft.com/office/word/2010/wordprocessingShape" mc:Ignorable="w14 w15 w16se w16cid w16 w16cex w16sdtdh w16du wp14">
-  <w15:commentEx w15:paraId="4653E10E" w15:done="0"/>
-  <w15:commentEx w15:paraId="05560DFE" w15:done="0"/>
-  <w15:commentEx w15:paraId="078E17E0" w15:done="0"/>
-</w15:commentsEx>
-</file>
-
-<file path=word/commentsExtensible.xml><?xml version="1.0" encoding="utf-8"?>
-<w16cex:commentsExtensible xmlns:wpc="http://schemas.microsoft.com/office/word/2010/wordprocessingCanvas" xmlns:cx="http://schemas.microsoft.com/office/drawing/2014/chartex" xmlns:cx1="http://schemas.microsoft.com/office/drawing/2015/9/8/chartex" xmlns:cx2="http://schemas.microsoft.com/office/drawing/2015/10/21/chartex" xmlns:cx3="http://schemas.microsoft.com/office/drawing/2016/5/9/chartex" xmlns:cx4="http://schemas.microsoft.com/office/drawing/2016/5/10/chartex" xmlns:cx5="http://schemas.microsoft.com/office/drawing/2016/5/11/chartex" xmlns:cx6="http://schemas.microsoft.com/office/drawing/2016/5/12/chartex" xmlns:cx7="http://schemas.microsoft.com/office/drawing/2016/5/13/chartex" xmlns:cx8="http://schemas.microsoft.com/office/drawing/2016/5/14/chartex" xmlns:cr="http://schemas.microsoft.com/office/comments/2020/reactions" xmlns:mc="http://schemas.openxmlformats.org/markup-compatibility/2006" xmlns:aink="http://schemas.microsoft.com/office/drawing/2016/ink" xmlns:am3d="http://schemas.microsoft.com/office/drawing/2017/model3d" xmlns:o="urn:schemas-microsoft-com:office:office" xmlns:oel="http://schemas.microsoft.com/office/2019/extlst" xmlns:r="http://schemas.openxmlformats.org/officeDocument/2006/relationships" xmlns:m="http://schemas.openxmlformats.org/officeDocument/2006/math" xmlns:v="urn:schemas-microsoft-com:vml" xmlns:wp14="http://schemas.microsoft.com/office/word/2010/wordprocessingDrawing" xmlns:wp="http://schemas.openxmlformats.org/drawingml/2006/wordprocessingDrawing" xmlns:w10="urn:schemas-microsoft-com:office:word" xmlns:w="http://schemas.openxmlformats.org/wordprocessingml/2006/main" xmlns:w14="http://schemas.microsoft.com/office/word/2010/wordml" xmlns:w15="http://schemas.microsoft.com/office/word/2012/wordml" xmlns:w16cex="http://schemas.microsoft.com/office/word/2018/wordml/cex" xmlns:w16cid="http://schemas.microsoft.com/office/word/2016/wordml/cid" xmlns:w16="http://schemas.microsoft.com/office/word/2018/wordml" xmlns:w16du="http://schemas.microsoft.com/office/word/2023/wordml/word16du" xmlns:w16sdtdh="http://schemas.microsoft.com/office/word/2020/wordml/sdtdatahash" xmlns:w16se="http://schemas.microsoft.com/office/word/2015/wordml/symex" xmlns:wpg="http://schemas.microsoft.com/office/word/2010/wordprocessingGroup" xmlns:wpi="http://schemas.microsoft.com/office/word/2010/wordprocessingInk" xmlns:wne="http://schemas.microsoft.com/office/word/2006/wordml" xmlns:wps="http://schemas.microsoft.com/office/word/2010/wordprocessingShape" mc:Ignorable="w14 w15 w16se w16cid w16 w16cex w16sdtdh cr w16du wp14">
-  <w16cex:commentExtensible w16cex:durableId="3B78CA63" w16cex:dateUtc="2024-12-01T23:06:00Z"/>
-  <w16cex:commentExtensible w16cex:durableId="73D71AEA" w16cex:dateUtc="2024-12-01T23:09:00Z"/>
-  <w16cex:commentExtensible w16cex:durableId="05B6BB4E" w16cex:dateUtc="2024-12-01T23:25:00Z"/>
-</w16cex:commentsExtensible>
-</file>
-
-<file path=word/commentsIds.xml><?xml version="1.0" encoding="utf-8"?>
-<w16cid:commentsIds xmlns:wpc="http://schemas.microsoft.com/office/word/2010/wordprocessingCanvas" xmlns:cx="http://schemas.microsoft.com/office/drawing/2014/chartex" xmlns:cx1="http://schemas.microsoft.com/office/drawing/2015/9/8/chartex" xmlns:cx2="http://schemas.microsoft.com/office/drawing/2015/10/21/chartex" xmlns:cx3="http://schemas.microsoft.com/office/drawing/2016/5/9/chartex" xmlns:cx4="http://schemas.microsoft.com/office/drawing/2016/5/10/chartex" xmlns:cx5="http://schemas.microsoft.com/office/drawing/2016/5/11/chartex" xmlns:cx6="http://schemas.microsoft.com/office/drawing/2016/5/12/chartex" xmlns:cx7="http://schemas.microsoft.com/office/drawing/2016/5/13/chartex" xmlns:cx8="http://schemas.microsoft.com/office/drawing/2016/5/14/chartex" xmlns:mc="http://schemas.openxmlformats.org/markup-compatibility/2006" xmlns:aink="http://schemas.microsoft.com/office/drawing/2016/ink" xmlns:am3d="http://schemas.microsoft.com/office/drawing/2017/model3d" xmlns:o="urn:schemas-microsoft-com:office:office" xmlns:oel="http://schemas.microsoft.com/office/2019/extlst" xmlns:r="http://schemas.openxmlformats.org/officeDocument/2006/relationships" xmlns:m="http://schemas.openxmlformats.org/officeDocument/2006/math" xmlns:v="urn:schemas-microsoft-com:vml" xmlns:wp14="http://schemas.microsoft.com/office/word/2010/wordprocessingDrawing" xmlns:wp="http://schemas.openxmlformats.org/drawingml/2006/wordprocessingDrawing" xmlns:w10="urn:schemas-microsoft-com:office:word" xmlns:w="http://schemas.openxmlformats.org/wordprocessingml/2006/main" xmlns:w14="http://schemas.microsoft.com/office/word/2010/wordml" xmlns:w15="http://schemas.microsoft.com/office/word/2012/wordml" xmlns:w16cex="http://schemas.microsoft.com/office/word/2018/wordml/cex" xmlns:w16cid="http://schemas.microsoft.com/office/word/2016/wordml/cid" xmlns:w16="http://schemas.microsoft.com/office/word/2018/wordml" xmlns:w16du="http://schemas.microsoft.com/office/word/2023/wordml/word16du" xmlns:w16sdtdh="http://schemas.microsoft.com/office/word/2020/wordml/sdtdatahash" xmlns:w16se="http://schemas.microsoft.com/office/word/2015/wordml/symex" xmlns:wpg="http://schemas.microsoft.com/office/word/2010/wordprocessingGroup" xmlns:wpi="http://schemas.microsoft.com/office/word/2010/wordprocessingInk" xmlns:wne="http://schemas.microsoft.com/office/word/2006/wordml" xmlns:wps="http://schemas.microsoft.com/office/word/2010/wordprocessingShape" mc:Ignorable="w14 w15 w16se w16cid w16 w16cex w16sdtdh w16du wp14">
-  <w16cid:commentId w16cid:paraId="4653E10E" w16cid:durableId="3B78CA63"/>
-  <w16cid:commentId w16cid:paraId="05560DFE" w16cid:durableId="73D71AEA"/>
-  <w16cid:commentId w16cid:paraId="078E17E0" w16cid:durableId="05B6BB4E"/>
-</w16cid:commentsIds>
 </file>
 
 <file path=word/endnotes.xml><?xml version="1.0" encoding="utf-8"?>
@@ -18067,14 +21313,6 @@
 </w:numbering>
 </file>
 
-<file path=word/people.xml><?xml version="1.0" encoding="utf-8"?>
-<w15:people xmlns:wpc="http://schemas.microsoft.com/office/word/2010/wordprocessingCanvas" xmlns:cx="http://schemas.microsoft.com/office/drawing/2014/chartex" xmlns:cx1="http://schemas.microsoft.com/office/drawing/2015/9/8/chartex" xmlns:cx2="http://schemas.microsoft.com/office/drawing/2015/10/21/chartex" xmlns:cx3="http://schemas.microsoft.com/office/drawing/2016/5/9/chartex" xmlns:cx4="http://schemas.microsoft.com/office/drawing/2016/5/10/chartex" xmlns:cx5="http://schemas.microsoft.com/office/drawing/2016/5/11/chartex" xmlns:cx6="http://schemas.microsoft.com/office/drawing/2016/5/12/chartex" xmlns:cx7="http://schemas.microsoft.com/office/drawing/2016/5/13/chartex" xmlns:cx8="http://schemas.microsoft.com/office/drawing/2016/5/14/chartex" xmlns:mc="http://schemas.openxmlformats.org/markup-compatibility/2006" xmlns:aink="http://schemas.microsoft.com/office/drawing/2016/ink" xmlns:am3d="http://schemas.microsoft.com/office/drawing/2017/model3d" xmlns:o="urn:schemas-microsoft-com:office:office" xmlns:oel="http://schemas.microsoft.com/office/2019/extlst" xmlns:r="http://schemas.openxmlformats.org/officeDocument/2006/relationships" xmlns:m="http://schemas.openxmlformats.org/officeDocument/2006/math" xmlns:v="urn:schemas-microsoft-com:vml" xmlns:wp14="http://schemas.microsoft.com/office/word/2010/wordprocessingDrawing" xmlns:wp="http://schemas.openxmlformats.org/drawingml/2006/wordprocessingDrawing" xmlns:w10="urn:schemas-microsoft-com:office:word" xmlns:w="http://schemas.openxmlformats.org/wordprocessingml/2006/main" xmlns:w14="http://schemas.microsoft.com/office/word/2010/wordml" xmlns:w15="http://schemas.microsoft.com/office/word/2012/wordml" xmlns:w16cex="http://schemas.microsoft.com/office/word/2018/wordml/cex" xmlns:w16cid="http://schemas.microsoft.com/office/word/2016/wordml/cid" xmlns:w16="http://schemas.microsoft.com/office/word/2018/wordml" xmlns:w16du="http://schemas.microsoft.com/office/word/2023/wordml/word16du" xmlns:w16sdtdh="http://schemas.microsoft.com/office/word/2020/wordml/sdtdatahash" xmlns:w16se="http://schemas.microsoft.com/office/word/2015/wordml/symex" xmlns:wpg="http://schemas.microsoft.com/office/word/2010/wordprocessingGroup" xmlns:wpi="http://schemas.microsoft.com/office/word/2010/wordprocessingInk" xmlns:wne="http://schemas.microsoft.com/office/word/2006/wordml" xmlns:wps="http://schemas.microsoft.com/office/word/2010/wordprocessingShape" mc:Ignorable="w14 w15 w16se w16cid w16 w16cex w16sdtdh w16du wp14">
-  <w15:person w15:author="Salvador Rodriguez">
-    <w15:presenceInfo w15:providerId="Windows Live" w15:userId="61c013b4e7a12911"/>
-  </w15:person>
-</w15:people>
-</file>
-
 <file path=word/styles.xml><?xml version="1.0" encoding="utf-8"?>
 <w:styles xmlns:mc="http://schemas.openxmlformats.org/markup-compatibility/2006" xmlns:r="http://schemas.openxmlformats.org/officeDocument/2006/relationships" xmlns:w="http://schemas.openxmlformats.org/wordprocessingml/2006/main" xmlns:w14="http://schemas.microsoft.com/office/word/2010/wordml" xmlns:w15="http://schemas.microsoft.com/office/word/2012/wordml" xmlns:w16cex="http://schemas.microsoft.com/office/word/2018/wordml/cex" xmlns:w16cid="http://schemas.microsoft.com/office/word/2016/wordml/cid" xmlns:w16="http://schemas.microsoft.com/office/word/2018/wordml" xmlns:w16du="http://schemas.microsoft.com/office/word/2023/wordml/word16du" xmlns:w16sdtdh="http://schemas.microsoft.com/office/word/2020/wordml/sdtdatahash" xmlns:w16se="http://schemas.microsoft.com/office/word/2015/wordml/symex" mc:Ignorable="w14 w15 w16se w16cid w16 w16cex w16sdtdh w16du">
   <w:docDefaults>
@@ -18678,6 +21916,7 @@
   <w:style w:type="character" w:default="1" w:styleId="DefaultParagraphFont">
     <w:name w:val="Default Paragraph Font"/>
     <w:uiPriority w:val="1"/>
+    <w:semiHidden/>
     <w:unhideWhenUsed/>
   </w:style>
   <w:style w:type="table" w:default="1" w:styleId="TableNormal">

</xml_diff>